<commit_message>
Updated link in final section to use mocean mobile
git-svn-id: http://mocean-sdk-android.googlecode.com/svn/trunk@255 f3a8e223-0ac0-4266-b396-771bc5b56a4e
</commit_message>
<xml_diff>
--- a/Sources/MASTAdView/Documentation/mOcean_Android_Developer_Documentation.docx
+++ b/Sources/MASTAdView/Documentation/mOcean_Android_Developer_Documentation.docx
@@ -2010,16 +2010,25 @@
           <w:rFonts w:asciiTheme="minorHAnsi" w:hAnsiTheme="minorHAnsi" w:cstheme="minorHAnsi"/>
           <w:lang w:val="en-US"/>
         </w:rPr>
-        <w:t>What’s new in 3.0</w:t>
-      </w:r>
+        <w:t xml:space="preserve">What’s new in </w:t>
+      </w:r>
+      <w:proofErr w:type="gramStart"/>
       <w:r>
         <w:rPr>
           <w:rFonts w:asciiTheme="minorHAnsi" w:hAnsiTheme="minorHAnsi" w:cstheme="minorHAnsi"/>
           <w:lang w:val="en-US"/>
         </w:rPr>
+        <w:t>3.0</w:t>
+      </w:r>
+      <w:r>
+        <w:rPr>
+          <w:rFonts w:asciiTheme="minorHAnsi" w:hAnsiTheme="minorHAnsi" w:cstheme="minorHAnsi"/>
+          <w:lang w:val="en-US"/>
+        </w:rPr>
         <w:t>.1:</w:t>
       </w:r>
       <w:bookmarkEnd w:id="2"/>
+      <w:proofErr w:type="gramEnd"/>
     </w:p>
     <w:p>
       <w:pPr>
@@ -2120,7 +2129,35 @@
         <w:rPr>
           <w:lang w:val="en-US"/>
         </w:rPr>
-        <w:t>New removeContent method in developer API (see javadoc documentation for more.)</w:t>
+        <w:t xml:space="preserve">New </w:t>
+      </w:r>
+      <w:proofErr w:type="spellStart"/>
+      <w:r>
+        <w:rPr>
+          <w:lang w:val="en-US"/>
+        </w:rPr>
+        <w:t>removeContent</w:t>
+      </w:r>
+      <w:proofErr w:type="spellEnd"/>
+      <w:r>
+        <w:rPr>
+          <w:lang w:val="en-US"/>
+        </w:rPr>
+        <w:t xml:space="preserve"> method in developer API (see </w:t>
+      </w:r>
+      <w:proofErr w:type="spellStart"/>
+      <w:r>
+        <w:rPr>
+          <w:lang w:val="en-US"/>
+        </w:rPr>
+        <w:t>javadoc</w:t>
+      </w:r>
+      <w:proofErr w:type="spellEnd"/>
+      <w:r>
+        <w:rPr>
+          <w:lang w:val="en-US"/>
+        </w:rPr>
+        <w:t xml:space="preserve"> documentation for more.)</w:t>
       </w:r>
     </w:p>
     <w:p>
@@ -2144,16 +2181,25 @@
           <w:rFonts w:asciiTheme="minorHAnsi" w:hAnsiTheme="minorHAnsi" w:cstheme="minorHAnsi"/>
           <w:lang w:val="en-US"/>
         </w:rPr>
-        <w:t>in 3.0</w:t>
-      </w:r>
+        <w:t xml:space="preserve">in </w:t>
+      </w:r>
+      <w:proofErr w:type="gramStart"/>
       <w:r>
         <w:rPr>
           <w:rFonts w:asciiTheme="minorHAnsi" w:hAnsiTheme="minorHAnsi" w:cstheme="minorHAnsi"/>
           <w:lang w:val="en-US"/>
         </w:rPr>
+        <w:t>3.0</w:t>
+      </w:r>
+      <w:r>
+        <w:rPr>
+          <w:rFonts w:asciiTheme="minorHAnsi" w:hAnsiTheme="minorHAnsi" w:cstheme="minorHAnsi"/>
+          <w:lang w:val="en-US"/>
+        </w:rPr>
         <w:t>:</w:t>
       </w:r>
       <w:bookmarkEnd w:id="3"/>
+      <w:proofErr w:type="gramEnd"/>
     </w:p>
     <w:p>
       <w:pPr>
@@ -2257,7 +2303,21 @@
         <w:rPr>
           <w:lang w:val="en-US"/>
         </w:rPr>
-        <w:t>Callback interfaces have been expanded and renamed. See the new MASTAdDelegate class documentation.</w:t>
+        <w:t xml:space="preserve">Callback interfaces have been expanded and renamed. See the new </w:t>
+      </w:r>
+      <w:proofErr w:type="spellStart"/>
+      <w:r>
+        <w:rPr>
+          <w:lang w:val="en-US"/>
+        </w:rPr>
+        <w:t>MASTAdDelegate</w:t>
+      </w:r>
+      <w:proofErr w:type="spellEnd"/>
+      <w:r>
+        <w:rPr>
+          <w:lang w:val="en-US"/>
+        </w:rPr>
+        <w:t xml:space="preserve"> class documentation.</w:t>
       </w:r>
     </w:p>
     <w:p>
@@ -2275,7 +2335,21 @@
         <w:rPr>
           <w:lang w:val="en-US"/>
         </w:rPr>
-        <w:t>Ad request parameter support has been streamlined and simplified. See the new MASTAdRequest class documentation.</w:t>
+        <w:t xml:space="preserve">Ad request parameter support has been streamlined and simplified. See the new </w:t>
+      </w:r>
+      <w:proofErr w:type="spellStart"/>
+      <w:r>
+        <w:rPr>
+          <w:lang w:val="en-US"/>
+        </w:rPr>
+        <w:t>MASTAdRequest</w:t>
+      </w:r>
+      <w:proofErr w:type="spellEnd"/>
+      <w:r>
+        <w:rPr>
+          <w:lang w:val="en-US"/>
+        </w:rPr>
+        <w:t xml:space="preserve"> class documentation.</w:t>
       </w:r>
     </w:p>
     <w:p>
@@ -2299,7 +2373,35 @@
         <w:rPr>
           <w:lang w:val="en-US"/>
         </w:rPr>
-        <w:t xml:space="preserve"> now have javadoc documentation. HTML versions of this are included in the Documentation\javadoc folder of the SDK release, replacing the version formerly included in this document.</w:t>
+        <w:t xml:space="preserve"> now have </w:t>
+      </w:r>
+      <w:proofErr w:type="spellStart"/>
+      <w:r>
+        <w:rPr>
+          <w:lang w:val="en-US"/>
+        </w:rPr>
+        <w:t>javadoc</w:t>
+      </w:r>
+      <w:proofErr w:type="spellEnd"/>
+      <w:r>
+        <w:rPr>
+          <w:lang w:val="en-US"/>
+        </w:rPr>
+        <w:t xml:space="preserve"> documentation. HTML versions of this are included in the Documentation\</w:t>
+      </w:r>
+      <w:proofErr w:type="spellStart"/>
+      <w:r>
+        <w:rPr>
+          <w:lang w:val="en-US"/>
+        </w:rPr>
+        <w:t>javadoc</w:t>
+      </w:r>
+      <w:proofErr w:type="spellEnd"/>
+      <w:r>
+        <w:rPr>
+          <w:lang w:val="en-US"/>
+        </w:rPr>
+        <w:t xml:space="preserve"> folder of the SDK release, replacing the version formerly included in this document.</w:t>
       </w:r>
     </w:p>
     <w:p>
@@ -2317,7 +2419,35 @@
         <w:rPr>
           <w:lang w:val="en-US"/>
         </w:rPr>
-        <w:t>Diagnostic logging simplified, only two log levels now used – DEBUG and ERROR. See the MASTAdLog class documentation. New delegate callbacks support application control of logging behavior. See the MASTAdDelegate class documentation.</w:t>
+        <w:t xml:space="preserve">Diagnostic logging simplified, only two log levels now used – DEBUG and ERROR. See the </w:t>
+      </w:r>
+      <w:proofErr w:type="spellStart"/>
+      <w:r>
+        <w:rPr>
+          <w:lang w:val="en-US"/>
+        </w:rPr>
+        <w:t>MASTAdLog</w:t>
+      </w:r>
+      <w:proofErr w:type="spellEnd"/>
+      <w:r>
+        <w:rPr>
+          <w:lang w:val="en-US"/>
+        </w:rPr>
+        <w:t xml:space="preserve"> class documentation. New delegate callbacks support application control of logging behavior. See the </w:t>
+      </w:r>
+      <w:proofErr w:type="spellStart"/>
+      <w:r>
+        <w:rPr>
+          <w:lang w:val="en-US"/>
+        </w:rPr>
+        <w:t>MASTAdDelegate</w:t>
+      </w:r>
+      <w:proofErr w:type="spellEnd"/>
+      <w:r>
+        <w:rPr>
+          <w:lang w:val="en-US"/>
+        </w:rPr>
+        <w:t xml:space="preserve"> class documentation.</w:t>
       </w:r>
     </w:p>
     <w:p>
@@ -2347,7 +2477,21 @@
         <w:rPr>
           <w:lang w:val="en-US"/>
         </w:rPr>
-        <w:t xml:space="preserve"> perform an implicit update(), removing the need to perform this step in code.</w:t>
+        <w:t xml:space="preserve"> perform an implicit </w:t>
+      </w:r>
+      <w:proofErr w:type="gramStart"/>
+      <w:r>
+        <w:rPr>
+          <w:lang w:val="en-US"/>
+        </w:rPr>
+        <w:t>update(</w:t>
+      </w:r>
+      <w:proofErr w:type="gramEnd"/>
+      <w:r>
+        <w:rPr>
+          <w:lang w:val="en-US"/>
+        </w:rPr>
+        <w:t>), removing the need to perform this step in code.</w:t>
       </w:r>
     </w:p>
     <w:p>
@@ -2365,7 +2509,21 @@
         <w:rPr>
           <w:lang w:val="en-US"/>
         </w:rPr>
-        <w:t>New methods for creating and closing interstitial ad views, see the documentation in the MASTAdView class.</w:t>
+        <w:t xml:space="preserve">New methods for creating and closing interstitial ad </w:t>
+      </w:r>
+      <w:proofErr w:type="gramStart"/>
+      <w:r>
+        <w:rPr>
+          <w:lang w:val="en-US"/>
+        </w:rPr>
+        <w:t>views,</w:t>
+      </w:r>
+      <w:proofErr w:type="gramEnd"/>
+      <w:r>
+        <w:rPr>
+          <w:lang w:val="en-US"/>
+        </w:rPr>
+        <w:t xml:space="preserve"> see the documentation in the MASTAdView class.</w:t>
       </w:r>
     </w:p>
     <w:p>
@@ -2460,7 +2618,21 @@
         <w:rPr>
           <w:lang w:val="en-US"/>
         </w:rPr>
-        <w:t>Use the new MASTAdRequest class to set</w:t>
+        <w:t xml:space="preserve">Use the new </w:t>
+      </w:r>
+      <w:proofErr w:type="spellStart"/>
+      <w:r>
+        <w:rPr>
+          <w:lang w:val="en-US"/>
+        </w:rPr>
+        <w:t>MASTAdRequest</w:t>
+      </w:r>
+      <w:proofErr w:type="spellEnd"/>
+      <w:r>
+        <w:rPr>
+          <w:lang w:val="en-US"/>
+        </w:rPr>
+        <w:t xml:space="preserve"> class to set</w:t>
       </w:r>
       <w:r>
         <w:rPr>
@@ -2478,7 +2650,21 @@
         <w:rPr>
           <w:lang w:val="en-US"/>
         </w:rPr>
-        <w:t>. For example, to change the zone for an existing ad view object named “adView”, the new code looks as follows:</w:t>
+        <w:t>. For example, to change the zone for an existing ad view object named “</w:t>
+      </w:r>
+      <w:proofErr w:type="spellStart"/>
+      <w:r>
+        <w:rPr>
+          <w:lang w:val="en-US"/>
+        </w:rPr>
+        <w:t>adView</w:t>
+      </w:r>
+      <w:proofErr w:type="spellEnd"/>
+      <w:r>
+        <w:rPr>
+          <w:lang w:val="en-US"/>
+        </w:rPr>
+        <w:t>”, the new code looks as follows:</w:t>
       </w:r>
       <w:r>
         <w:rPr>
@@ -2516,6 +2702,8 @@
                 <w:lang w:val="en-US"/>
               </w:rPr>
             </w:pPr>
+            <w:proofErr w:type="spellStart"/>
+            <w:proofErr w:type="gramStart"/>
             <w:r>
               <w:rPr>
                 <w:rFonts w:ascii="Lucida Console" w:hAnsi="Lucida Console" w:cs="Consolas"/>
@@ -2524,7 +2712,41 @@
                 <w:szCs w:val="16"/>
                 <w:lang w:val="en-US"/>
               </w:rPr>
-              <w:t>int newZone = 1234; // Sample, use a zone obtained from your Mocean account rep.</w:t>
+              <w:t>int</w:t>
+            </w:r>
+            <w:proofErr w:type="spellEnd"/>
+            <w:proofErr w:type="gramEnd"/>
+            <w:r>
+              <w:rPr>
+                <w:rFonts w:ascii="Lucida Console" w:hAnsi="Lucida Console" w:cs="Consolas"/>
+                <w:color w:val="000000" w:themeColor="text1"/>
+                <w:sz w:val="16"/>
+                <w:szCs w:val="16"/>
+                <w:lang w:val="en-US"/>
+              </w:rPr>
+              <w:t xml:space="preserve"> </w:t>
+            </w:r>
+            <w:proofErr w:type="spellStart"/>
+            <w:r>
+              <w:rPr>
+                <w:rFonts w:ascii="Lucida Console" w:hAnsi="Lucida Console" w:cs="Consolas"/>
+                <w:color w:val="000000" w:themeColor="text1"/>
+                <w:sz w:val="16"/>
+                <w:szCs w:val="16"/>
+                <w:lang w:val="en-US"/>
+              </w:rPr>
+              <w:t>newZone</w:t>
+            </w:r>
+            <w:proofErr w:type="spellEnd"/>
+            <w:r>
+              <w:rPr>
+                <w:rFonts w:ascii="Lucida Console" w:hAnsi="Lucida Console" w:cs="Consolas"/>
+                <w:color w:val="000000" w:themeColor="text1"/>
+                <w:sz w:val="16"/>
+                <w:szCs w:val="16"/>
+                <w:lang w:val="en-US"/>
+              </w:rPr>
+              <w:t xml:space="preserve"> = 1234; // Sample, use a zone obtained from your Mocean account rep.</w:t>
             </w:r>
           </w:p>
           <w:p>
@@ -2536,6 +2758,7 @@
                 <w:lang w:val="en-US"/>
               </w:rPr>
             </w:pPr>
+            <w:proofErr w:type="spellStart"/>
             <w:r>
               <w:rPr>
                 <w:rFonts w:ascii="Lucida Console" w:hAnsi="Lucida Console" w:cs="Consolas"/>
@@ -2544,7 +2767,51 @@
                 <w:szCs w:val="16"/>
                 <w:lang w:val="en-US"/>
               </w:rPr>
-              <w:t>adview.getAdRequest().setProperty(MASTAdRequest.</w:t>
+              <w:t>adview.getAdRequest</w:t>
+            </w:r>
+            <w:proofErr w:type="spellEnd"/>
+            <w:r>
+              <w:rPr>
+                <w:rFonts w:ascii="Lucida Console" w:hAnsi="Lucida Console" w:cs="Consolas"/>
+                <w:color w:val="000000" w:themeColor="text1"/>
+                <w:sz w:val="16"/>
+                <w:szCs w:val="16"/>
+                <w:lang w:val="en-US"/>
+              </w:rPr>
+              <w:t>().</w:t>
+            </w:r>
+            <w:proofErr w:type="spellStart"/>
+            <w:r>
+              <w:rPr>
+                <w:rFonts w:ascii="Lucida Console" w:hAnsi="Lucida Console" w:cs="Consolas"/>
+                <w:color w:val="000000" w:themeColor="text1"/>
+                <w:sz w:val="16"/>
+                <w:szCs w:val="16"/>
+                <w:lang w:val="en-US"/>
+              </w:rPr>
+              <w:t>setProperty</w:t>
+            </w:r>
+            <w:proofErr w:type="spellEnd"/>
+            <w:r>
+              <w:rPr>
+                <w:rFonts w:ascii="Lucida Console" w:hAnsi="Lucida Console" w:cs="Consolas"/>
+                <w:color w:val="000000" w:themeColor="text1"/>
+                <w:sz w:val="16"/>
+                <w:szCs w:val="16"/>
+                <w:lang w:val="en-US"/>
+              </w:rPr>
+              <w:t>(</w:t>
+            </w:r>
+            <w:proofErr w:type="spellStart"/>
+            <w:r>
+              <w:rPr>
+                <w:rFonts w:ascii="Lucida Console" w:hAnsi="Lucida Console" w:cs="Consolas"/>
+                <w:color w:val="000000" w:themeColor="text1"/>
+                <w:sz w:val="16"/>
+                <w:szCs w:val="16"/>
+                <w:lang w:val="en-US"/>
+              </w:rPr>
+              <w:t>MASTAdRequest.</w:t>
             </w:r>
             <w:r>
               <w:rPr>
@@ -2558,6 +2825,7 @@
               </w:rPr>
               <w:t>parameter_zone</w:t>
             </w:r>
+            <w:proofErr w:type="spellEnd"/>
             <w:r>
               <w:rPr>
                 <w:rFonts w:ascii="Lucida Console" w:hAnsi="Lucida Console" w:cs="Consolas"/>
@@ -2566,7 +2834,29 @@
                 <w:szCs w:val="16"/>
                 <w:lang w:val="en-US"/>
               </w:rPr>
-              <w:t>, newZone);</w:t>
+              <w:t xml:space="preserve">, </w:t>
+            </w:r>
+            <w:proofErr w:type="spellStart"/>
+            <w:r>
+              <w:rPr>
+                <w:rFonts w:ascii="Lucida Console" w:hAnsi="Lucida Console" w:cs="Consolas"/>
+                <w:color w:val="000000" w:themeColor="text1"/>
+                <w:sz w:val="16"/>
+                <w:szCs w:val="16"/>
+                <w:lang w:val="en-US"/>
+              </w:rPr>
+              <w:t>newZone</w:t>
+            </w:r>
+            <w:proofErr w:type="spellEnd"/>
+            <w:r>
+              <w:rPr>
+                <w:rFonts w:ascii="Lucida Console" w:hAnsi="Lucida Console" w:cs="Consolas"/>
+                <w:color w:val="000000" w:themeColor="text1"/>
+                <w:sz w:val="16"/>
+                <w:szCs w:val="16"/>
+                <w:lang w:val="en-US"/>
+              </w:rPr>
+              <w:t>);</w:t>
             </w:r>
           </w:p>
         </w:tc>
@@ -2585,7 +2875,21 @@
           <w:lang w:val="en-US"/>
         </w:rPr>
         <w:br/>
-        <w:t>Only a small set of key parameters exist as named parameters in this version. Any others can be set via the custom_parameters map object. The full set of available ad request parameters supported by the Mocean back-end are documented online at:</w:t>
+        <w:t xml:space="preserve">Only a small set of key parameters exist as named parameters in this version. Any others can be set via the </w:t>
+      </w:r>
+      <w:proofErr w:type="spellStart"/>
+      <w:r>
+        <w:rPr>
+          <w:lang w:val="en-US"/>
+        </w:rPr>
+        <w:t>custom_parameters</w:t>
+      </w:r>
+      <w:proofErr w:type="spellEnd"/>
+      <w:r>
+        <w:rPr>
+          <w:lang w:val="en-US"/>
+        </w:rPr>
+        <w:t xml:space="preserve"> map object. The full set of available ad request parameters supported by the Mocean back-end are documented online at:</w:t>
       </w:r>
       <w:r>
         <w:rPr>
@@ -2630,6 +2934,7 @@
         </w:rPr>
         <w:t xml:space="preserve">Use the new </w:t>
       </w:r>
+      <w:proofErr w:type="spellStart"/>
       <w:r>
         <w:rPr>
           <w:rFonts w:ascii="Lucida Console" w:hAnsi="Lucida Console" w:cstheme="minorHAnsi"/>
@@ -2638,6 +2943,7 @@
         </w:rPr>
         <w:t>MASTAdDelegate</w:t>
       </w:r>
+      <w:proofErr w:type="spellEnd"/>
       <w:r>
         <w:rPr>
           <w:rFonts w:asciiTheme="minorHAnsi" w:hAnsiTheme="minorHAnsi" w:cstheme="minorHAnsi"/>
@@ -2700,6 +3006,7 @@
                 <w:lang w:val="en-US"/>
               </w:rPr>
             </w:pPr>
+            <w:proofErr w:type="spellStart"/>
             <w:r>
               <w:rPr>
                 <w:rFonts w:ascii="Lucida Console" w:hAnsi="Lucida Console" w:cs="Consolas"/>
@@ -2710,6 +3017,7 @@
               </w:rPr>
               <w:t>MASTOnAdClickListener</w:t>
             </w:r>
+            <w:proofErr w:type="spellEnd"/>
           </w:p>
           <w:p>
             <w:pPr>
@@ -2773,6 +3081,7 @@
                 <w:shd w:val="clear" w:color="auto" w:fill="FFFFFF"/>
               </w:rPr>
             </w:pPr>
+            <w:proofErr w:type="spellStart"/>
             <w:r>
               <w:rPr>
                 <w:rFonts w:ascii="Lucida Console" w:eastAsiaTheme="majorEastAsia" w:hAnsi="Lucida Console"/>
@@ -2789,6 +3098,7 @@
               </w:rPr>
               <w:t>.AdActivityEventHandler</w:t>
             </w:r>
+            <w:proofErr w:type="spellEnd"/>
             <w:r>
               <w:rPr>
                 <w:rFonts w:ascii="Lucida Console" w:hAnsi="Lucida Console"/>
@@ -2811,6 +3121,7 @@
                 <w:color w:val="000000" w:themeColor="text1"/>
               </w:rPr>
             </w:pPr>
+            <w:proofErr w:type="spellStart"/>
             <w:r>
               <w:rPr>
                 <w:rFonts w:ascii="Consolas" w:hAnsi="Consolas" w:cs="Consolas"/>
@@ -2818,6 +3129,7 @@
               </w:rPr>
               <w:t>onAdClicked</w:t>
             </w:r>
+            <w:proofErr w:type="spellEnd"/>
             <w:r>
               <w:rPr>
                 <w:rFonts w:ascii="Consolas" w:hAnsi="Consolas" w:cs="Consolas"/>
@@ -2841,6 +3153,7 @@
                 <w:color w:val="000000"/>
               </w:rPr>
             </w:pPr>
+            <w:proofErr w:type="spellStart"/>
             <w:r>
               <w:rPr>
                 <w:rFonts w:ascii="Lucida Console" w:hAnsi="Lucida Console" w:cs="Consolas"/>
@@ -2848,6 +3161,7 @@
               </w:rPr>
               <w:t>MASTOnAdDownload</w:t>
             </w:r>
+            <w:proofErr w:type="spellEnd"/>
           </w:p>
           <w:p>
             <w:pPr>
@@ -2922,6 +3236,7 @@
               </w:rPr>
             </w:pPr>
             <w:hyperlink r:id="rId10" w:tooltip="interface in com.MASTAdView" w:history="1">
+              <w:proofErr w:type="spellStart"/>
               <w:r>
                 <w:rPr>
                   <w:rStyle w:val="Hyperlink"/>
@@ -2932,6 +3247,7 @@
                 </w:rPr>
                 <w:t>MASTAdDelegate.AdDownloadEventHandler</w:t>
               </w:r>
+              <w:proofErr w:type="spellEnd"/>
             </w:hyperlink>
           </w:p>
           <w:p>
@@ -2946,6 +3262,7 @@
                 <w:color w:val="000000" w:themeColor="text1"/>
               </w:rPr>
             </w:pPr>
+            <w:proofErr w:type="spellStart"/>
             <w:r>
               <w:rPr>
                 <w:rFonts w:ascii="Lucida Console" w:hAnsi="Lucida Console"/>
@@ -2953,7 +3270,17 @@
                 <w:color w:val="000000" w:themeColor="text1"/>
                 <w:shd w:val="clear" w:color="auto" w:fill="FFFFFF"/>
               </w:rPr>
-              <w:t>onDownloadbegin()</w:t>
+              <w:t>onDownloadbegin</w:t>
+            </w:r>
+            <w:proofErr w:type="spellEnd"/>
+            <w:r>
+              <w:rPr>
+                <w:rFonts w:ascii="Lucida Console" w:hAnsi="Lucida Console"/>
+                <w:bCs/>
+                <w:color w:val="000000" w:themeColor="text1"/>
+                <w:shd w:val="clear" w:color="auto" w:fill="FFFFFF"/>
+              </w:rPr>
+              <w:t>()</w:t>
             </w:r>
           </w:p>
           <w:p>
@@ -2968,6 +3295,7 @@
                 <w:color w:val="000000" w:themeColor="text1"/>
               </w:rPr>
             </w:pPr>
+            <w:proofErr w:type="spellStart"/>
             <w:r>
               <w:rPr>
                 <w:rFonts w:ascii="Lucida Console" w:hAnsi="Lucida Console"/>
@@ -2977,6 +3305,7 @@
               </w:rPr>
               <w:t>onDownloadEnd</w:t>
             </w:r>
+            <w:proofErr w:type="spellEnd"/>
             <w:r>
               <w:rPr>
                 <w:rFonts w:ascii="Lucida Console" w:hAnsi="Lucida Console"/>
@@ -2999,6 +3328,7 @@
                 <w:color w:val="000000" w:themeColor="text1"/>
               </w:rPr>
             </w:pPr>
+            <w:proofErr w:type="spellStart"/>
             <w:r>
               <w:rPr>
                 <w:rFonts w:ascii="Lucida Console" w:hAnsi="Lucida Console"/>
@@ -3006,7 +3336,17 @@
                 <w:color w:val="000000" w:themeColor="text1"/>
                 <w:shd w:val="clear" w:color="auto" w:fill="FFFFFF"/>
               </w:rPr>
-              <w:t>onDownloadError()</w:t>
+              <w:t>onDownloadError</w:t>
+            </w:r>
+            <w:proofErr w:type="spellEnd"/>
+            <w:r>
+              <w:rPr>
+                <w:rFonts w:ascii="Lucida Console" w:hAnsi="Lucida Console"/>
+                <w:bCs/>
+                <w:color w:val="000000" w:themeColor="text1"/>
+                <w:shd w:val="clear" w:color="auto" w:fill="FFFFFF"/>
+              </w:rPr>
+              <w:t>()</w:t>
             </w:r>
           </w:p>
         </w:tc>
@@ -3024,6 +3364,7 @@
                 <w:color w:val="000000"/>
               </w:rPr>
             </w:pPr>
+            <w:proofErr w:type="spellStart"/>
             <w:r>
               <w:rPr>
                 <w:rFonts w:ascii="Lucida Console" w:hAnsi="Lucida Console" w:cs="Consolas"/>
@@ -3031,6 +3372,7 @@
               </w:rPr>
               <w:t>MASTOnOrmmaListener</w:t>
             </w:r>
+            <w:proofErr w:type="spellEnd"/>
           </w:p>
           <w:p>
             <w:pPr>
@@ -3085,6 +3427,7 @@
               <w:br/>
             </w:r>
             <w:hyperlink r:id="rId11" w:tooltip="interface in com.MASTAdView" w:history="1">
+              <w:proofErr w:type="spellStart"/>
               <w:r>
                 <w:rPr>
                   <w:rStyle w:val="Hyperlink"/>
@@ -3105,6 +3448,7 @@
                 </w:rPr>
                 <w:t>EventHandler</w:t>
               </w:r>
+              <w:proofErr w:type="spellEnd"/>
             </w:hyperlink>
           </w:p>
           <w:p>
@@ -3119,6 +3463,7 @@
                 <w:color w:val="000000" w:themeColor="text1"/>
               </w:rPr>
             </w:pPr>
+            <w:proofErr w:type="spellStart"/>
             <w:r>
               <w:rPr>
                 <w:rFonts w:ascii="Lucida Console" w:hAnsi="Lucida Console"/>
@@ -3135,7 +3480,17 @@
                 <w:color w:val="000000" w:themeColor="text1"/>
                 <w:shd w:val="clear" w:color="auto" w:fill="FFFFFF"/>
               </w:rPr>
-              <w:t>Event()</w:t>
+              <w:t>Event</w:t>
+            </w:r>
+            <w:proofErr w:type="spellEnd"/>
+            <w:r>
+              <w:rPr>
+                <w:rFonts w:ascii="Lucida Console" w:hAnsi="Lucida Console"/>
+                <w:bCs/>
+                <w:color w:val="000000" w:themeColor="text1"/>
+                <w:shd w:val="clear" w:color="auto" w:fill="FFFFFF"/>
+              </w:rPr>
+              <w:t>()</w:t>
             </w:r>
           </w:p>
         </w:tc>
@@ -3153,6 +3508,7 @@
                 <w:color w:val="000000"/>
               </w:rPr>
             </w:pPr>
+            <w:proofErr w:type="spellStart"/>
             <w:r>
               <w:rPr>
                 <w:rFonts w:ascii="Lucida Console" w:hAnsi="Lucida Console" w:cs="Consolas"/>
@@ -3160,6 +3516,7 @@
               </w:rPr>
               <w:t>MASTOnThirdPartyRequest</w:t>
             </w:r>
+            <w:proofErr w:type="spellEnd"/>
           </w:p>
           <w:p>
             <w:pPr>
@@ -3196,6 +3553,7 @@
               </w:rPr>
             </w:pPr>
             <w:hyperlink r:id="rId12" w:tooltip="interface in com.MASTAdView" w:history="1">
+              <w:proofErr w:type="spellStart"/>
               <w:r>
                 <w:rPr>
                   <w:rStyle w:val="Hyperlink"/>
@@ -3206,6 +3564,7 @@
                 </w:rPr>
                 <w:t>MASTAdDelegate.ThirdPartyEventHandler</w:t>
               </w:r>
+              <w:proofErr w:type="spellEnd"/>
             </w:hyperlink>
           </w:p>
           <w:p>
@@ -3220,6 +3579,7 @@
                 <w:color w:val="000000" w:themeColor="text1"/>
               </w:rPr>
             </w:pPr>
+            <w:proofErr w:type="spellStart"/>
             <w:r>
               <w:rPr>
                 <w:rFonts w:ascii="Lucida Console" w:hAnsi="Lucida Console"/>
@@ -3227,7 +3587,17 @@
                 <w:color w:val="000000" w:themeColor="text1"/>
                 <w:shd w:val="clear" w:color="auto" w:fill="FFFFFF"/>
               </w:rPr>
-              <w:t>onThirdPartyEvent()</w:t>
+              <w:t>onThirdPartyEvent</w:t>
+            </w:r>
+            <w:proofErr w:type="spellEnd"/>
+            <w:r>
+              <w:rPr>
+                <w:rFonts w:ascii="Lucida Console" w:hAnsi="Lucida Console"/>
+                <w:bCs/>
+                <w:color w:val="000000" w:themeColor="text1"/>
+                <w:shd w:val="clear" w:color="auto" w:fill="FFFFFF"/>
+              </w:rPr>
+              <w:t>()</w:t>
             </w:r>
           </w:p>
         </w:tc>
@@ -3245,6 +3615,7 @@
                 <w:color w:val="000000"/>
               </w:rPr>
             </w:pPr>
+            <w:proofErr w:type="spellStart"/>
             <w:r>
               <w:rPr>
                 <w:rFonts w:ascii="Lucida Console" w:hAnsi="Lucida Console" w:cs="Consolas"/>
@@ -3252,6 +3623,7 @@
               </w:rPr>
               <w:t>MASTOnActivityHandler</w:t>
             </w:r>
+            <w:proofErr w:type="spellEnd"/>
           </w:p>
           <w:p>
             <w:pPr>
@@ -3264,12 +3636,21 @@
                 <w:rFonts w:ascii="Lucida Console" w:hAnsi="Lucida Console"/>
               </w:rPr>
             </w:pPr>
+            <w:proofErr w:type="spellStart"/>
             <w:r>
               <w:rPr>
                 <w:rFonts w:ascii="Consolas" w:hAnsi="Consolas" w:cs="Consolas"/>
                 <w:color w:val="000000"/>
               </w:rPr>
-              <w:t>onAttachedToActivity()</w:t>
+              <w:t>onAttachedToActivity</w:t>
+            </w:r>
+            <w:proofErr w:type="spellEnd"/>
+            <w:r>
+              <w:rPr>
+                <w:rFonts w:ascii="Consolas" w:hAnsi="Consolas" w:cs="Consolas"/>
+                <w:color w:val="000000"/>
+              </w:rPr>
+              <w:t>()</w:t>
             </w:r>
           </w:p>
           <w:p>
@@ -3283,12 +3664,21 @@
                 <w:rFonts w:ascii="Lucida Console" w:hAnsi="Lucida Console"/>
               </w:rPr>
             </w:pPr>
+            <w:proofErr w:type="spellStart"/>
             <w:r>
               <w:rPr>
                 <w:rFonts w:ascii="Consolas" w:hAnsi="Consolas" w:cs="Consolas"/>
                 <w:color w:val="000000"/>
               </w:rPr>
-              <w:t>onDetachedFromActivity()</w:t>
+              <w:t>onDetachedFromActivity</w:t>
+            </w:r>
+            <w:proofErr w:type="spellEnd"/>
+            <w:r>
+              <w:rPr>
+                <w:rFonts w:ascii="Consolas" w:hAnsi="Consolas" w:cs="Consolas"/>
+                <w:color w:val="000000"/>
+              </w:rPr>
+              <w:t>()</w:t>
             </w:r>
           </w:p>
         </w:tc>
@@ -3307,6 +3697,7 @@
               </w:rPr>
             </w:pPr>
             <w:hyperlink r:id="rId13" w:tooltip="interface in com.MASTAdView" w:history="1">
+              <w:proofErr w:type="spellStart"/>
               <w:r>
                 <w:rPr>
                   <w:rStyle w:val="Hyperlink"/>
@@ -3317,6 +3708,7 @@
                 </w:rPr>
                 <w:t>MASTAdDelegate.AdActivityEventHandler</w:t>
               </w:r>
+              <w:proofErr w:type="spellEnd"/>
             </w:hyperlink>
           </w:p>
           <w:p>
@@ -3331,12 +3723,21 @@
                 <w:color w:val="000000" w:themeColor="text1"/>
               </w:rPr>
             </w:pPr>
+            <w:proofErr w:type="spellStart"/>
             <w:r>
               <w:rPr>
                 <w:rFonts w:ascii="Consolas" w:hAnsi="Consolas" w:cs="Consolas"/>
                 <w:color w:val="000000"/>
               </w:rPr>
-              <w:t>onAdAttachedToActivity()</w:t>
+              <w:t>onAdAttachedToActivity</w:t>
+            </w:r>
+            <w:proofErr w:type="spellEnd"/>
+            <w:r>
+              <w:rPr>
+                <w:rFonts w:ascii="Consolas" w:hAnsi="Consolas" w:cs="Consolas"/>
+                <w:color w:val="000000"/>
+              </w:rPr>
+              <w:t>()</w:t>
             </w:r>
           </w:p>
           <w:p>
@@ -3351,12 +3752,21 @@
                 <w:color w:val="000000" w:themeColor="text1"/>
               </w:rPr>
             </w:pPr>
+            <w:proofErr w:type="spellStart"/>
             <w:r>
               <w:rPr>
                 <w:rFonts w:ascii="Consolas" w:hAnsi="Consolas" w:cs="Consolas"/>
                 <w:color w:val="000000"/>
               </w:rPr>
-              <w:t>onAdDetachedFromActivity()</w:t>
+              <w:t>onAdDetachedFromActivity</w:t>
+            </w:r>
+            <w:proofErr w:type="spellEnd"/>
+            <w:r>
+              <w:rPr>
+                <w:rFonts w:ascii="Consolas" w:hAnsi="Consolas" w:cs="Consolas"/>
+                <w:color w:val="000000"/>
+              </w:rPr>
+              <w:t>()</w:t>
             </w:r>
           </w:p>
         </w:tc>
@@ -3380,12 +3790,14 @@
       <w:r>
         <w:t>Replace references to the previous Constants class with the new</w:t>
       </w:r>
+      <w:proofErr w:type="spellStart"/>
       <w:r>
         <w:rPr>
           <w:lang w:val="en-US"/>
         </w:rPr>
         <w:t>ly</w:t>
       </w:r>
+      <w:proofErr w:type="spellEnd"/>
       <w:r>
         <w:t xml:space="preserve"> named, </w:t>
       </w:r>
@@ -3712,8 +4124,21 @@
           <w:color w:val="000000"/>
           <w:lang w:val="en-US"/>
         </w:rPr>
-        <w:t>&amp; Eclipse IDE with ADT Plugin</w:t>
-      </w:r>
+        <w:t xml:space="preserve">&amp; Eclipse IDE with ADT </w:t>
+      </w:r>
+      <w:proofErr w:type="spellStart"/>
+      <w:r>
+        <w:rPr>
+          <w:rFonts w:cstheme="minorHAnsi"/>
+          <w:bCs/>
+          <w:i/>
+          <w:iCs/>
+          <w:color w:val="000000"/>
+          <w:lang w:val="en-US"/>
+        </w:rPr>
+        <w:t>Plugin</w:t>
+      </w:r>
+      <w:proofErr w:type="spellEnd"/>
     </w:p>
     <w:p>
       <w:pPr>
@@ -3824,14 +4249,24 @@
         <w:lastRenderedPageBreak/>
         <w:t xml:space="preserve">If you are not comfortable with Android development, we suggest you review the online Android developer documentation available at: </w:t>
       </w:r>
-      <w:hyperlink r:id="rId15" w:history="1">
-        <w:r>
-          <w:rPr>
-            <w:rStyle w:val="Hyperlink"/>
-          </w:rPr>
-          <w:t>http://developer.android.com/guide/index.html</w:t>
-        </w:r>
-      </w:hyperlink>
+      <w:r>
+        <w:fldChar w:fldCharType="begin"/>
+      </w:r>
+      <w:r>
+        <w:instrText>HYPERLINK "http://developer.android.com/guide/index.html"</w:instrText>
+      </w:r>
+      <w:r>
+        <w:fldChar w:fldCharType="separate"/>
+      </w:r>
+      <w:r>
+        <w:rPr>
+          <w:rStyle w:val="Hyperlink"/>
+        </w:rPr>
+        <w:t>http://developer.android.com/guide/index.html</w:t>
+      </w:r>
+      <w:r>
+        <w:fldChar w:fldCharType="end"/>
+      </w:r>
       <w:r>
         <w:t>.</w:t>
       </w:r>
@@ -4193,8 +4628,9 @@
           <w:color w:val="000000"/>
           <w:lang w:val="en-US"/>
         </w:rPr>
-        <w:t>Android Code I</w:t>
-      </w:r>
+        <w:t xml:space="preserve">Android Code </w:t>
+      </w:r>
+      <w:proofErr w:type="gramStart"/>
       <w:r>
         <w:rPr>
           <w:rFonts w:cstheme="minorHAnsi"/>
@@ -4202,7 +4638,26 @@
           <w:color w:val="000000"/>
           <w:lang w:val="en-US"/>
         </w:rPr>
-        <w:t>nto Workspace</w:t>
+        <w:t>I</w:t>
+      </w:r>
+      <w:r>
+        <w:rPr>
+          <w:rFonts w:cstheme="minorHAnsi"/>
+          <w:i/>
+          <w:color w:val="000000"/>
+          <w:lang w:val="en-US"/>
+        </w:rPr>
+        <w:t>nto</w:t>
+      </w:r>
+      <w:proofErr w:type="gramEnd"/>
+      <w:r>
+        <w:rPr>
+          <w:rFonts w:cstheme="minorHAnsi"/>
+          <w:i/>
+          <w:color w:val="000000"/>
+          <w:lang w:val="en-US"/>
+        </w:rPr>
+        <w:t xml:space="preserve"> Workspace</w:t>
       </w:r>
       <w:r>
         <w:rPr>
@@ -4280,6 +4735,165 @@
                 <pic:pic xmlns:pic="http://schemas.openxmlformats.org/drawingml/2006/picture">
                   <pic:nvPicPr>
                     <pic:cNvPr id="0" name="Picture 1"/>
+                    <pic:cNvPicPr>
+                      <a:picLocks noChangeAspect="1" noChangeArrowheads="1"/>
+                    </pic:cNvPicPr>
+                  </pic:nvPicPr>
+                  <pic:blipFill>
+                    <a:blip r:embed="rId15" cstate="print"/>
+                    <a:srcRect/>
+                    <a:stretch>
+                      <a:fillRect/>
+                    </a:stretch>
+                  </pic:blipFill>
+                  <pic:spPr bwMode="auto">
+                    <a:xfrm>
+                      <a:off x="0" y="0"/>
+                      <a:ext cx="3500438" cy="3667125"/>
+                    </a:xfrm>
+                    <a:prstGeom prst="rect">
+                      <a:avLst/>
+                    </a:prstGeom>
+                    <a:noFill/>
+                    <a:ln w="9525">
+                      <a:noFill/>
+                      <a:miter lim="800000"/>
+                      <a:headEnd/>
+                      <a:tailEnd/>
+                    </a:ln>
+                  </pic:spPr>
+                </pic:pic>
+              </a:graphicData>
+            </a:graphic>
+          </wp:inline>
+        </w:drawing>
+      </w:r>
+    </w:p>
+    <w:p>
+      <w:pPr>
+        <w:pStyle w:val="Caption"/>
+        <w:jc w:val="center"/>
+        <w:rPr>
+          <w:rFonts w:cstheme="minorHAnsi"/>
+          <w:color w:val="000000"/>
+          <w:lang w:val="en-US"/>
+        </w:rPr>
+      </w:pPr>
+      <w:r>
+        <w:t xml:space="preserve">Figure </w:t>
+      </w:r>
+      <w:r>
+        <w:fldChar w:fldCharType="begin"/>
+      </w:r>
+      <w:r>
+        <w:instrText xml:space="preserve"> SEQ Figure \* ARABIC </w:instrText>
+      </w:r>
+      <w:r>
+        <w:fldChar w:fldCharType="separate"/>
+      </w:r>
+      <w:r>
+        <w:rPr>
+          <w:noProof/>
+        </w:rPr>
+        <w:t>1</w:t>
+      </w:r>
+      <w:r>
+        <w:fldChar w:fldCharType="end"/>
+      </w:r>
+      <w:r>
+        <w:t>- Import Existing Project</w:t>
+      </w:r>
+    </w:p>
+    <w:p>
+      <w:pPr>
+        <w:pStyle w:val="NoSpacing"/>
+        <w:keepNext/>
+        <w:numPr>
+          <w:ilvl w:val="1"/>
+          <w:numId w:val="5"/>
+        </w:numPr>
+      </w:pPr>
+      <w:r>
+        <w:rPr>
+          <w:rFonts w:cstheme="minorHAnsi"/>
+          <w:color w:val="000000"/>
+          <w:lang w:val="en-US"/>
+        </w:rPr>
+        <w:t>Browse to the location where you unpacked</w:t>
+      </w:r>
+      <w:r>
+        <w:rPr>
+          <w:rFonts w:cstheme="minorHAnsi"/>
+          <w:color w:val="000000"/>
+          <w:lang w:val="en-US"/>
+        </w:rPr>
+        <w:t xml:space="preserve"> the SDK file and import the </w:t>
+      </w:r>
+      <w:proofErr w:type="spellStart"/>
+      <w:r>
+        <w:rPr>
+          <w:rFonts w:cstheme="minorHAnsi"/>
+          <w:i/>
+          <w:color w:val="000000"/>
+          <w:lang w:val="en-US"/>
+        </w:rPr>
+        <w:t>com.</w:t>
+      </w:r>
+      <w:r>
+        <w:rPr>
+          <w:rFonts w:cstheme="minorHAnsi"/>
+          <w:i/>
+          <w:color w:val="000000"/>
+          <w:lang w:val="en-US"/>
+        </w:rPr>
+        <w:t>MASTAdView</w:t>
+      </w:r>
+      <w:proofErr w:type="spellEnd"/>
+      <w:r>
+        <w:rPr>
+          <w:rFonts w:cstheme="minorHAnsi"/>
+          <w:color w:val="000000"/>
+          <w:lang w:val="en-US"/>
+        </w:rPr>
+        <w:t xml:space="preserve"> project; you can also optionally import the Samples project if you want to work with the SDK sample application. See Figure 2 below for an example.</w:t>
+      </w:r>
+      <w:r>
+        <w:rPr>
+          <w:rFonts w:cstheme="minorHAnsi"/>
+          <w:color w:val="000000"/>
+          <w:lang w:val="en-US"/>
+        </w:rPr>
+        <w:br/>
+      </w:r>
+      <w:r>
+        <w:rPr>
+          <w:rFonts w:cstheme="minorHAnsi"/>
+          <w:color w:val="000000"/>
+          <w:lang w:val="en-US"/>
+        </w:rPr>
+        <w:lastRenderedPageBreak/>
+        <w:br/>
+      </w:r>
+      <w:r>
+        <w:rPr>
+          <w:rFonts w:cstheme="minorHAnsi"/>
+          <w:noProof/>
+          <w:color w:val="000000"/>
+          <w:lang w:val="en-US"/>
+        </w:rPr>
+        <w:drawing>
+          <wp:inline distT="0" distB="0" distL="0" distR="0">
+            <wp:extent cx="3500438" cy="3667125"/>
+            <wp:effectExtent l="19050" t="0" r="4762" b="0"/>
+            <wp:docPr id="4" name="Picture 4"/>
+            <wp:cNvGraphicFramePr>
+              <a:graphicFrameLocks xmlns:a="http://schemas.openxmlformats.org/drawingml/2006/main" noChangeAspect="1"/>
+            </wp:cNvGraphicFramePr>
+            <a:graphic xmlns:a="http://schemas.openxmlformats.org/drawingml/2006/main">
+              <a:graphicData uri="http://schemas.openxmlformats.org/drawingml/2006/picture">
+                <pic:pic xmlns:pic="http://schemas.openxmlformats.org/drawingml/2006/picture">
+                  <pic:nvPicPr>
+                    <pic:cNvPr id="0" name="Picture 4"/>
                     <pic:cNvPicPr>
                       <a:picLocks noChangeAspect="1" noChangeArrowheads="1"/>
                     </pic:cNvPicPr>
@@ -4318,163 +4932,6 @@
       <w:pPr>
         <w:pStyle w:val="Caption"/>
         <w:jc w:val="center"/>
-        <w:rPr>
-          <w:rFonts w:cstheme="minorHAnsi"/>
-          <w:color w:val="000000"/>
-          <w:lang w:val="en-US"/>
-        </w:rPr>
-      </w:pPr>
-      <w:r>
-        <w:t xml:space="preserve">Figure </w:t>
-      </w:r>
-      <w:r>
-        <w:fldChar w:fldCharType="begin"/>
-      </w:r>
-      <w:r>
-        <w:instrText xml:space="preserve"> SEQ Figure \* ARABIC </w:instrText>
-      </w:r>
-      <w:r>
-        <w:fldChar w:fldCharType="separate"/>
-      </w:r>
-      <w:r>
-        <w:rPr>
-          <w:noProof/>
-        </w:rPr>
-        <w:t>1</w:t>
-      </w:r>
-      <w:r>
-        <w:fldChar w:fldCharType="end"/>
-      </w:r>
-      <w:r>
-        <w:t>- Import Existing Project</w:t>
-      </w:r>
-    </w:p>
-    <w:p>
-      <w:pPr>
-        <w:pStyle w:val="NoSpacing"/>
-        <w:keepNext/>
-        <w:numPr>
-          <w:ilvl w:val="1"/>
-          <w:numId w:val="5"/>
-        </w:numPr>
-      </w:pPr>
-      <w:r>
-        <w:rPr>
-          <w:rFonts w:cstheme="minorHAnsi"/>
-          <w:color w:val="000000"/>
-          <w:lang w:val="en-US"/>
-        </w:rPr>
-        <w:t>Browse to the location where you unpacked</w:t>
-      </w:r>
-      <w:r>
-        <w:rPr>
-          <w:rFonts w:cstheme="minorHAnsi"/>
-          <w:color w:val="000000"/>
-          <w:lang w:val="en-US"/>
-        </w:rPr>
-        <w:t xml:space="preserve"> the SDK file and import the </w:t>
-      </w:r>
-      <w:r>
-        <w:rPr>
-          <w:rFonts w:cstheme="minorHAnsi"/>
-          <w:i/>
-          <w:color w:val="000000"/>
-          <w:lang w:val="en-US"/>
-        </w:rPr>
-        <w:t>com.</w:t>
-      </w:r>
-      <w:r>
-        <w:rPr>
-          <w:rFonts w:cstheme="minorHAnsi"/>
-          <w:i/>
-          <w:color w:val="000000"/>
-          <w:lang w:val="en-US"/>
-        </w:rPr>
-        <w:t>MASTAdView</w:t>
-      </w:r>
-      <w:r>
-        <w:rPr>
-          <w:rFonts w:cstheme="minorHAnsi"/>
-          <w:color w:val="000000"/>
-          <w:lang w:val="en-US"/>
-        </w:rPr>
-        <w:t xml:space="preserve"> project; you can also optionally import the Samples project if you want to work with the SDK sample application. See Figure 2 below for an example.</w:t>
-      </w:r>
-      <w:r>
-        <w:rPr>
-          <w:rFonts w:cstheme="minorHAnsi"/>
-          <w:color w:val="000000"/>
-          <w:lang w:val="en-US"/>
-        </w:rPr>
-        <w:br/>
-      </w:r>
-      <w:r>
-        <w:rPr>
-          <w:rFonts w:cstheme="minorHAnsi"/>
-          <w:color w:val="000000"/>
-          <w:lang w:val="en-US"/>
-        </w:rPr>
-        <w:lastRenderedPageBreak/>
-        <w:br/>
-      </w:r>
-      <w:r>
-        <w:rPr>
-          <w:rFonts w:cstheme="minorHAnsi"/>
-          <w:noProof/>
-          <w:color w:val="000000"/>
-          <w:lang w:val="en-US"/>
-        </w:rPr>
-        <w:drawing>
-          <wp:inline distT="0" distB="0" distL="0" distR="0">
-            <wp:extent cx="3500438" cy="3667125"/>
-            <wp:effectExtent l="19050" t="0" r="4762" b="0"/>
-            <wp:docPr id="4" name="Picture 4"/>
-            <wp:cNvGraphicFramePr>
-              <a:graphicFrameLocks xmlns:a="http://schemas.openxmlformats.org/drawingml/2006/main" noChangeAspect="1"/>
-            </wp:cNvGraphicFramePr>
-            <a:graphic xmlns:a="http://schemas.openxmlformats.org/drawingml/2006/main">
-              <a:graphicData uri="http://schemas.openxmlformats.org/drawingml/2006/picture">
-                <pic:pic xmlns:pic="http://schemas.openxmlformats.org/drawingml/2006/picture">
-                  <pic:nvPicPr>
-                    <pic:cNvPr id="0" name="Picture 4"/>
-                    <pic:cNvPicPr>
-                      <a:picLocks noChangeAspect="1" noChangeArrowheads="1"/>
-                    </pic:cNvPicPr>
-                  </pic:nvPicPr>
-                  <pic:blipFill>
-                    <a:blip r:embed="rId17" cstate="print"/>
-                    <a:srcRect/>
-                    <a:stretch>
-                      <a:fillRect/>
-                    </a:stretch>
-                  </pic:blipFill>
-                  <pic:spPr bwMode="auto">
-                    <a:xfrm>
-                      <a:off x="0" y="0"/>
-                      <a:ext cx="3500438" cy="3667125"/>
-                    </a:xfrm>
-                    <a:prstGeom prst="rect">
-                      <a:avLst/>
-                    </a:prstGeom>
-                    <a:noFill/>
-                    <a:ln w="9525">
-                      <a:noFill/>
-                      <a:miter lim="800000"/>
-                      <a:headEnd/>
-                      <a:tailEnd/>
-                    </a:ln>
-                  </pic:spPr>
-                </pic:pic>
-              </a:graphicData>
-            </a:graphic>
-          </wp:inline>
-        </w:drawing>
-      </w:r>
-    </w:p>
-    <w:p>
-      <w:pPr>
-        <w:pStyle w:val="Caption"/>
-        <w:jc w:val="center"/>
       </w:pPr>
       <w:r>
         <w:t xml:space="preserve">Figure </w:t>
@@ -4655,7 +5112,7 @@
                     </pic:cNvPicPr>
                   </pic:nvPicPr>
                   <pic:blipFill>
-                    <a:blip r:embed="rId18" cstate="print"/>
+                    <a:blip r:embed="rId17" cstate="print"/>
                     <a:srcRect/>
                     <a:stretch>
                       <a:fillRect/>
@@ -4841,7 +5298,7 @@
                     </pic:cNvPicPr>
                   </pic:nvPicPr>
                   <pic:blipFill>
-                    <a:blip r:embed="rId19" cstate="print"/>
+                    <a:blip r:embed="rId18" cstate="print"/>
                     <a:srcRect/>
                     <a:stretch>
                       <a:fillRect/>
@@ -5021,7 +5478,29 @@
           <w:color w:val="000000"/>
           <w:lang w:val="en-US"/>
         </w:rPr>
-        <w:t>Without this, applications will compile but the resulting apk file will not include the required SDK code and the app will crash at runtime due to missing symbols.</w:t>
+        <w:t xml:space="preserve">Without this, applications will compile but the resulting </w:t>
+      </w:r>
+      <w:proofErr w:type="spellStart"/>
+      <w:r>
+        <w:rPr>
+          <w:rFonts w:cstheme="minorHAnsi"/>
+          <w:b/>
+          <w:i/>
+          <w:color w:val="000000"/>
+          <w:lang w:val="en-US"/>
+        </w:rPr>
+        <w:t>apk</w:t>
+      </w:r>
+      <w:proofErr w:type="spellEnd"/>
+      <w:r>
+        <w:rPr>
+          <w:rFonts w:cstheme="minorHAnsi"/>
+          <w:b/>
+          <w:i/>
+          <w:color w:val="000000"/>
+          <w:lang w:val="en-US"/>
+        </w:rPr>
+        <w:t xml:space="preserve"> file will not include the required SDK code and the app will crash at runtime due to missing symbols.</w:t>
       </w:r>
     </w:p>
     <w:p>
@@ -5062,7 +5541,7 @@
                     </pic:cNvPicPr>
                   </pic:nvPicPr>
                   <pic:blipFill>
-                    <a:blip r:embed="rId20" cstate="print"/>
+                    <a:blip r:embed="rId19" cstate="print"/>
                     <a:srcRect/>
                     <a:stretch>
                       <a:fillRect/>
@@ -5221,6 +5700,7 @@
         </w:rPr>
         <w:t>Add “</w:t>
       </w:r>
+      <w:proofErr w:type="spellStart"/>
       <w:r>
         <w:rPr>
           <w:rFonts w:cstheme="minorHAnsi"/>
@@ -5229,6 +5709,7 @@
         </w:rPr>
         <w:t>minSdkVersion</w:t>
       </w:r>
+      <w:proofErr w:type="spellEnd"/>
       <w:r>
         <w:rPr>
           <w:rFonts w:cstheme="minorHAnsi"/>
@@ -5306,15 +5787,61 @@
           <w:color w:val="000000"/>
           <w:lang w:val="en-US"/>
         </w:rPr>
-        <w:t>&lt;uses-sdk android:minSdkVersi</w:t>
-      </w:r>
+        <w:t>&lt;uses-</w:t>
+      </w:r>
+      <w:proofErr w:type="spellStart"/>
       <w:r>
         <w:rPr>
           <w:rFonts w:cstheme="minorHAnsi"/>
           <w:color w:val="000000"/>
           <w:lang w:val="en-US"/>
         </w:rPr>
-        <w:t>on="8</w:t>
+        <w:t>sdk</w:t>
+      </w:r>
+      <w:proofErr w:type="spellEnd"/>
+      <w:r>
+        <w:rPr>
+          <w:rFonts w:cstheme="minorHAnsi"/>
+          <w:color w:val="000000"/>
+          <w:lang w:val="en-US"/>
+        </w:rPr>
+        <w:t xml:space="preserve"> </w:t>
+      </w:r>
+      <w:proofErr w:type="spellStart"/>
+      <w:r>
+        <w:rPr>
+          <w:rFonts w:cstheme="minorHAnsi"/>
+          <w:color w:val="000000"/>
+          <w:lang w:val="en-US"/>
+        </w:rPr>
+        <w:t>android</w:t>
+      </w:r>
+      <w:proofErr w:type="gramStart"/>
+      <w:r>
+        <w:rPr>
+          <w:rFonts w:cstheme="minorHAnsi"/>
+          <w:color w:val="000000"/>
+          <w:lang w:val="en-US"/>
+        </w:rPr>
+        <w:t>:minSdkVersi</w:t>
+      </w:r>
+      <w:r>
+        <w:rPr>
+          <w:rFonts w:cstheme="minorHAnsi"/>
+          <w:color w:val="000000"/>
+          <w:lang w:val="en-US"/>
+        </w:rPr>
+        <w:t>on</w:t>
+      </w:r>
+      <w:proofErr w:type="spellEnd"/>
+      <w:proofErr w:type="gramEnd"/>
+      <w:r>
+        <w:rPr>
+          <w:rFonts w:cstheme="minorHAnsi"/>
+          <w:color w:val="000000"/>
+          <w:lang w:val="en-US"/>
+        </w:rPr>
+        <w:t>="8</w:t>
       </w:r>
       <w:r>
         <w:rPr>
@@ -5649,6 +6176,7 @@
               </w:rPr>
               <w:t xml:space="preserve"> </w:t>
             </w:r>
+            <w:proofErr w:type="spellStart"/>
             <w:r>
               <w:rPr>
                 <w:rFonts w:ascii="Albertus MT" w:hAnsi="Albertus MT" w:cs="Courier New"/>
@@ -5659,6 +6187,7 @@
               </w:rPr>
               <w:t>android:name</w:t>
             </w:r>
+            <w:proofErr w:type="spellEnd"/>
             <w:r>
               <w:rPr>
                 <w:rFonts w:ascii="Albertus MT" w:hAnsi="Albertus MT" w:cs="Courier New"/>
@@ -5679,7 +6208,33 @@
                 <w:szCs w:val="16"/>
                 <w:lang w:val="en-US"/>
               </w:rPr>
-              <w:t>"android.permission.INTERNET"</w:t>
+              <w:t>"</w:t>
+            </w:r>
+            <w:proofErr w:type="spellStart"/>
+            <w:r>
+              <w:rPr>
+                <w:rFonts w:ascii="Albertus MT" w:hAnsi="Albertus MT" w:cs="Courier New"/>
+                <w:i/>
+                <w:iCs/>
+                <w:color w:val="2A00FF"/>
+                <w:sz w:val="16"/>
+                <w:szCs w:val="16"/>
+                <w:lang w:val="en-US"/>
+              </w:rPr>
+              <w:t>android.permission.INTERNET</w:t>
+            </w:r>
+            <w:proofErr w:type="spellEnd"/>
+            <w:r>
+              <w:rPr>
+                <w:rFonts w:ascii="Albertus MT" w:hAnsi="Albertus MT" w:cs="Courier New"/>
+                <w:i/>
+                <w:iCs/>
+                <w:color w:val="2A00FF"/>
+                <w:sz w:val="16"/>
+                <w:szCs w:val="16"/>
+                <w:lang w:val="en-US"/>
+              </w:rPr>
+              <w:t>"</w:t>
             </w:r>
             <w:r>
               <w:rPr>
@@ -6960,6 +7515,7 @@
               </w:rPr>
               <w:t xml:space="preserve"> </w:t>
             </w:r>
+            <w:proofErr w:type="spellStart"/>
             <w:r>
               <w:rPr>
                 <w:rFonts w:ascii="Albertus MT" w:hAnsi="Albertus MT" w:cs="Courier New"/>
@@ -6970,6 +7526,7 @@
               </w:rPr>
               <w:t>android:name</w:t>
             </w:r>
+            <w:proofErr w:type="spellEnd"/>
             <w:r>
               <w:rPr>
                 <w:rFonts w:ascii="Albertus MT" w:hAnsi="Albertus MT" w:cs="Courier New"/>
@@ -6990,7 +7547,33 @@
                 <w:szCs w:val="16"/>
                 <w:lang w:val="en-US"/>
               </w:rPr>
-              <w:t>"android.permission.CALL_PHONE"</w:t>
+              <w:t>"</w:t>
+            </w:r>
+            <w:proofErr w:type="spellStart"/>
+            <w:r>
+              <w:rPr>
+                <w:rFonts w:ascii="Albertus MT" w:hAnsi="Albertus MT" w:cs="Courier New"/>
+                <w:i/>
+                <w:iCs/>
+                <w:color w:val="2A00FF"/>
+                <w:sz w:val="16"/>
+                <w:szCs w:val="16"/>
+                <w:lang w:val="en-US"/>
+              </w:rPr>
+              <w:t>android.permission.CALL_PHONE</w:t>
+            </w:r>
+            <w:proofErr w:type="spellEnd"/>
+            <w:r>
+              <w:rPr>
+                <w:rFonts w:ascii="Albertus MT" w:hAnsi="Albertus MT" w:cs="Courier New"/>
+                <w:i/>
+                <w:iCs/>
+                <w:color w:val="2A00FF"/>
+                <w:sz w:val="16"/>
+                <w:szCs w:val="16"/>
+                <w:lang w:val="en-US"/>
+              </w:rPr>
+              <w:t>"</w:t>
             </w:r>
             <w:r>
               <w:rPr>
@@ -7166,6 +7749,7 @@
               </w:rPr>
               <w:t xml:space="preserve"> </w:t>
             </w:r>
+            <w:proofErr w:type="spellStart"/>
             <w:r>
               <w:rPr>
                 <w:rFonts w:ascii="Albertus MT" w:hAnsi="Albertus MT" w:cs="Courier New"/>
@@ -7176,6 +7760,7 @@
               </w:rPr>
               <w:t>android:name</w:t>
             </w:r>
+            <w:proofErr w:type="spellEnd"/>
             <w:r>
               <w:rPr>
                 <w:rFonts w:ascii="Albertus MT" w:hAnsi="Albertus MT" w:cs="Courier New"/>
@@ -7196,7 +7781,33 @@
                 <w:szCs w:val="16"/>
                 <w:lang w:val="en-US"/>
               </w:rPr>
-              <w:t>"android.permission.SEND_SMS"</w:t>
+              <w:t>"</w:t>
+            </w:r>
+            <w:proofErr w:type="spellStart"/>
+            <w:r>
+              <w:rPr>
+                <w:rFonts w:ascii="Albertus MT" w:hAnsi="Albertus MT" w:cs="Courier New"/>
+                <w:i/>
+                <w:iCs/>
+                <w:color w:val="2A00FF"/>
+                <w:sz w:val="16"/>
+                <w:szCs w:val="16"/>
+                <w:lang w:val="en-US"/>
+              </w:rPr>
+              <w:t>android.permission.SEND_SMS</w:t>
+            </w:r>
+            <w:proofErr w:type="spellEnd"/>
+            <w:r>
+              <w:rPr>
+                <w:rFonts w:ascii="Albertus MT" w:hAnsi="Albertus MT" w:cs="Courier New"/>
+                <w:i/>
+                <w:iCs/>
+                <w:color w:val="2A00FF"/>
+                <w:sz w:val="16"/>
+                <w:szCs w:val="16"/>
+                <w:lang w:val="en-US"/>
+              </w:rPr>
+              <w:t>"</w:t>
             </w:r>
             <w:r>
               <w:rPr>
@@ -7633,7 +8244,7 @@
                           <pic:cNvPicPr/>
                         </pic:nvPicPr>
                         <pic:blipFill>
-                          <a:blip r:embed="rId21" cstate="print"/>
+                          <a:blip r:embed="rId20" cstate="print"/>
                           <a:stretch>
                             <a:fillRect/>
                           </a:stretch>
@@ -7685,7 +8296,7 @@
                           <pic:cNvPicPr/>
                         </pic:nvPicPr>
                         <pic:blipFill>
-                          <a:blip r:embed="rId22" cstate="print"/>
+                          <a:blip r:embed="rId21" cstate="print"/>
                           <a:stretch>
                             <a:fillRect/>
                           </a:stretch>
@@ -7751,7 +8362,10 @@
                     </w:rPr>
                   </w:pPr>
                   <w:r>
-                    <w:t>Figure 2.1 - Original UI</w:t>
+                    <w:t xml:space="preserve">Figure </w:t>
+                  </w:r>
+                  <w:r>
+                    <w:t>2.1 - Original UI</w:t>
                   </w:r>
                 </w:p>
               </w:txbxContent>
@@ -7812,6 +8426,7 @@
       </w:pPr>
       <w:bookmarkStart w:id="13" w:name="_Toc328415149"/>
       <w:bookmarkStart w:id="14" w:name="_Toc346225248"/>
+      <w:proofErr w:type="gramStart"/>
       <w:r>
         <w:rPr>
           <w:lang w:val="en-US"/>
@@ -7819,7 +8434,11 @@
         <w:t>2</w:t>
       </w:r>
       <w:r>
-        <w:t>.1  Layout Based Ad View Creation</w:t>
+        <w:t>.1  Layout</w:t>
+      </w:r>
+      <w:proofErr w:type="gramEnd"/>
+      <w:r>
+        <w:t xml:space="preserve"> Based Ad View Creation</w:t>
       </w:r>
       <w:bookmarkEnd w:id="13"/>
       <w:bookmarkEnd w:id="14"/>
@@ -8928,6 +9547,7 @@
       </w:pPr>
       <w:bookmarkStart w:id="15" w:name="_Toc328415150"/>
       <w:bookmarkStart w:id="16" w:name="_Toc346225249"/>
+      <w:proofErr w:type="gramStart"/>
       <w:r>
         <w:rPr>
           <w:lang w:val="en-US"/>
@@ -8935,7 +9555,11 @@
         <w:t>2</w:t>
       </w:r>
       <w:r>
-        <w:t>.2  Code Based Ad View Creation</w:t>
+        <w:t>.2  Code</w:t>
+      </w:r>
+      <w:proofErr w:type="gramEnd"/>
+      <w:r>
+        <w:t xml:space="preserve"> Based Ad View Creation</w:t>
       </w:r>
       <w:bookmarkEnd w:id="15"/>
       <w:bookmarkEnd w:id="16"/>
@@ -9601,6 +10225,7 @@
       </w:pPr>
       <w:bookmarkStart w:id="17" w:name="_Toc328415151"/>
       <w:bookmarkStart w:id="18" w:name="_Toc346225250"/>
+      <w:proofErr w:type="gramStart"/>
       <w:r>
         <w:rPr>
           <w:lang w:val="en-US"/>
@@ -9608,7 +10233,11 @@
         <w:t>2</w:t>
       </w:r>
       <w:r>
-        <w:t>.2.1  Displaying the Ad View</w:t>
+        <w:t>.2.1  Displaying</w:t>
+      </w:r>
+      <w:proofErr w:type="gramEnd"/>
+      <w:r>
+        <w:t xml:space="preserve"> the Ad View</w:t>
       </w:r>
       <w:bookmarkEnd w:id="17"/>
       <w:bookmarkEnd w:id="18"/>
@@ -9652,6 +10281,7 @@
       <w:r>
         <w:t xml:space="preserve">invoke the </w:t>
       </w:r>
+      <w:proofErr w:type="gramStart"/>
       <w:r>
         <w:rPr>
           <w:i/>
@@ -9659,7 +10289,11 @@
         <w:t>update</w:t>
       </w:r>
       <w:r>
-        <w:t>() method on it, as shown below:</w:t>
+        <w:t>(</w:t>
+      </w:r>
+      <w:proofErr w:type="gramEnd"/>
+      <w:r>
+        <w:t>) method on it, as shown below:</w:t>
       </w:r>
     </w:p>
     <w:tbl>
@@ -10018,6 +10652,7 @@
                 <w:lang w:val="en-US"/>
               </w:rPr>
             </w:pPr>
+            <w:proofErr w:type="spellStart"/>
             <w:r>
               <w:rPr>
                 <w:rFonts w:ascii="Lucida Console" w:hAnsi="Lucida Console" w:cs="Courier New"/>
@@ -10036,17 +10671,40 @@
                 <w:szCs w:val="20"/>
                 <w:lang w:val="en-US"/>
               </w:rPr>
-              <w:t xml:space="preserve">oolean </w:t>
-            </w:r>
-            <w:r>
-              <w:rPr>
-                <w:rFonts w:ascii="Lucida Console" w:hAnsi="Lucida Console" w:cs="Courier New"/>
-                <w:color w:val="000000" w:themeColor="text1"/>
-                <w:sz w:val="20"/>
-                <w:szCs w:val="20"/>
-                <w:lang w:val="en-US"/>
-              </w:rPr>
-              <w:t>isInterstitial = true;</w:t>
+              <w:t>oolean</w:t>
+            </w:r>
+            <w:proofErr w:type="spellEnd"/>
+            <w:r>
+              <w:rPr>
+                <w:rFonts w:ascii="Lucida Console" w:hAnsi="Lucida Console" w:cs="Courier New"/>
+                <w:color w:val="000000" w:themeColor="text1"/>
+                <w:sz w:val="20"/>
+                <w:szCs w:val="20"/>
+                <w:lang w:val="en-US"/>
+              </w:rPr>
+              <w:t xml:space="preserve"> </w:t>
+            </w:r>
+            <w:proofErr w:type="spellStart"/>
+            <w:r>
+              <w:rPr>
+                <w:rFonts w:ascii="Lucida Console" w:hAnsi="Lucida Console" w:cs="Courier New"/>
+                <w:color w:val="000000" w:themeColor="text1"/>
+                <w:sz w:val="20"/>
+                <w:szCs w:val="20"/>
+                <w:lang w:val="en-US"/>
+              </w:rPr>
+              <w:t>isInterstitial</w:t>
+            </w:r>
+            <w:proofErr w:type="spellEnd"/>
+            <w:r>
+              <w:rPr>
+                <w:rFonts w:ascii="Lucida Console" w:hAnsi="Lucida Console" w:cs="Courier New"/>
+                <w:color w:val="000000" w:themeColor="text1"/>
+                <w:sz w:val="20"/>
+                <w:szCs w:val="20"/>
+                <w:lang w:val="en-US"/>
+              </w:rPr>
+              <w:t xml:space="preserve"> = true;</w:t>
             </w:r>
           </w:p>
           <w:p>
@@ -10104,7 +10762,29 @@
                 <w:szCs w:val="20"/>
                 <w:lang w:val="en-US"/>
               </w:rPr>
-              <w:t>, isInterstitial);</w:t>
+              <w:t xml:space="preserve">, </w:t>
+            </w:r>
+            <w:proofErr w:type="spellStart"/>
+            <w:r>
+              <w:rPr>
+                <w:rFonts w:ascii="Lucida Console" w:hAnsi="Lucida Console" w:cs="Courier New"/>
+                <w:color w:val="000000" w:themeColor="text1"/>
+                <w:sz w:val="20"/>
+                <w:szCs w:val="20"/>
+                <w:lang w:val="en-US"/>
+              </w:rPr>
+              <w:t>isInterstitial</w:t>
+            </w:r>
+            <w:proofErr w:type="spellEnd"/>
+            <w:r>
+              <w:rPr>
+                <w:rFonts w:ascii="Lucida Console" w:hAnsi="Lucida Console" w:cs="Courier New"/>
+                <w:color w:val="000000" w:themeColor="text1"/>
+                <w:sz w:val="20"/>
+                <w:szCs w:val="20"/>
+                <w:lang w:val="en-US"/>
+              </w:rPr>
+              <w:t>);</w:t>
             </w:r>
           </w:p>
           <w:p>
@@ -10451,7 +11131,7 @@
                     <pic:cNvPicPr/>
                   </pic:nvPicPr>
                   <pic:blipFill>
-                    <a:blip r:embed="rId23" cstate="print"/>
+                    <a:blip r:embed="rId22" cstate="print"/>
                     <a:stretch>
                       <a:fillRect/>
                     </a:stretch>
@@ -10588,7 +11268,7 @@
       <w:r>
         <w:tab/>
       </w:r>
-      <w:hyperlink r:id="rId24" w:history="1">
+      <w:hyperlink r:id="rId23" w:history="1">
         <w:r>
           <w:rPr>
             <w:rStyle w:val="Hyperlink"/>
@@ -10673,7 +11353,7 @@
                           <pic:cNvPicPr/>
                         </pic:nvPicPr>
                         <pic:blipFill>
-                          <a:blip r:embed="rId25" cstate="print"/>
+                          <a:blip r:embed="rId24" cstate="print"/>
                           <a:stretch>
                             <a:fillRect/>
                           </a:stretch>
@@ -10714,7 +11394,7 @@
                           <pic:cNvPicPr/>
                         </pic:nvPicPr>
                         <pic:blipFill>
-                          <a:blip r:embed="rId26" cstate="print"/>
+                          <a:blip r:embed="rId25" cstate="print"/>
                           <a:stretch>
                             <a:fillRect/>
                           </a:stretch>
@@ -11266,15 +11946,38 @@
               </w:rPr>
               <w:t>.</w:t>
             </w:r>
-            <w:r>
-              <w:rPr>
-                <w:rFonts w:ascii="Lucida Console" w:hAnsi="Lucida Console" w:cs="Courier New"/>
-                <w:color w:val="000000" w:themeColor="text1"/>
-                <w:sz w:val="20"/>
-                <w:szCs w:val="20"/>
-                <w:lang w:val="en-US"/>
-              </w:rPr>
-              <w:t>getAdRequest().setPropert</w:t>
+            <w:proofErr w:type="spellStart"/>
+            <w:r>
+              <w:rPr>
+                <w:rFonts w:ascii="Lucida Console" w:hAnsi="Lucida Console" w:cs="Courier New"/>
+                <w:color w:val="000000" w:themeColor="text1"/>
+                <w:sz w:val="20"/>
+                <w:szCs w:val="20"/>
+                <w:lang w:val="en-US"/>
+              </w:rPr>
+              <w:t>getAdRequest</w:t>
+            </w:r>
+            <w:proofErr w:type="spellEnd"/>
+            <w:r>
+              <w:rPr>
+                <w:rFonts w:ascii="Lucida Console" w:hAnsi="Lucida Console" w:cs="Courier New"/>
+                <w:color w:val="000000" w:themeColor="text1"/>
+                <w:sz w:val="20"/>
+                <w:szCs w:val="20"/>
+                <w:lang w:val="en-US"/>
+              </w:rPr>
+              <w:t>().</w:t>
+            </w:r>
+            <w:proofErr w:type="spellStart"/>
+            <w:r>
+              <w:rPr>
+                <w:rFonts w:ascii="Lucida Console" w:hAnsi="Lucida Console" w:cs="Courier New"/>
+                <w:color w:val="000000" w:themeColor="text1"/>
+                <w:sz w:val="20"/>
+                <w:szCs w:val="20"/>
+                <w:lang w:val="en-US"/>
+              </w:rPr>
+              <w:t>setPropert</w:t>
             </w:r>
             <w:r>
               <w:rPr>
@@ -11286,15 +11989,38 @@
               </w:rPr>
               <w:t>y</w:t>
             </w:r>
-            <w:r>
-              <w:rPr>
-                <w:rFonts w:ascii="Lucida Console" w:hAnsi="Lucida Console" w:cs="Courier New"/>
-                <w:color w:val="000000" w:themeColor="text1"/>
-                <w:sz w:val="20"/>
-                <w:szCs w:val="20"/>
-                <w:lang w:val="en-US"/>
-              </w:rPr>
-              <w:t xml:space="preserve">(MASTAdRequest.parameter_size_x, </w:t>
+            <w:proofErr w:type="spellEnd"/>
+            <w:r>
+              <w:rPr>
+                <w:rFonts w:ascii="Lucida Console" w:hAnsi="Lucida Console" w:cs="Courier New"/>
+                <w:color w:val="000000" w:themeColor="text1"/>
+                <w:sz w:val="20"/>
+                <w:szCs w:val="20"/>
+                <w:lang w:val="en-US"/>
+              </w:rPr>
+              <w:t>(</w:t>
+            </w:r>
+            <w:proofErr w:type="spellStart"/>
+            <w:r>
+              <w:rPr>
+                <w:rFonts w:ascii="Lucida Console" w:hAnsi="Lucida Console" w:cs="Courier New"/>
+                <w:color w:val="000000" w:themeColor="text1"/>
+                <w:sz w:val="20"/>
+                <w:szCs w:val="20"/>
+                <w:lang w:val="en-US"/>
+              </w:rPr>
+              <w:t>MASTAdRequest.parameter_size_x</w:t>
+            </w:r>
+            <w:proofErr w:type="spellEnd"/>
+            <w:r>
+              <w:rPr>
+                <w:rFonts w:ascii="Lucida Console" w:hAnsi="Lucida Console" w:cs="Courier New"/>
+                <w:color w:val="000000" w:themeColor="text1"/>
+                <w:sz w:val="20"/>
+                <w:szCs w:val="20"/>
+                <w:lang w:val="en-US"/>
+              </w:rPr>
+              <w:t xml:space="preserve">, </w:t>
             </w:r>
             <w:r>
               <w:rPr>
@@ -11449,6 +12175,7 @@
         </w:rPr>
         <w:t xml:space="preserve"> </w:t>
       </w:r>
+      <w:proofErr w:type="spellStart"/>
       <w:r>
         <w:rPr>
           <w:i/>
@@ -11469,6 +12196,7 @@
         </w:rPr>
         <w:t>AdDownloadEventHandler</w:t>
       </w:r>
+      <w:proofErr w:type="spellEnd"/>
       <w:r>
         <w:t xml:space="preserve"> interface which applications can </w:t>
       </w:r>
@@ -11493,6 +12221,8 @@
           <w:numId w:val="15"/>
         </w:numPr>
       </w:pPr>
+      <w:proofErr w:type="spellStart"/>
+      <w:proofErr w:type="gramStart"/>
       <w:r>
         <w:rPr>
           <w:i/>
@@ -11500,8 +12230,13 @@
         </w:rPr>
         <w:t>onDownloadBegin</w:t>
       </w:r>
-      <w:r>
-        <w:t>() which is invoked when the request is sent to the mobile ad server.</w:t>
+      <w:proofErr w:type="spellEnd"/>
+      <w:r>
+        <w:t>(</w:t>
+      </w:r>
+      <w:proofErr w:type="gramEnd"/>
+      <w:r>
+        <w:t>) which is invoked when the request is sent to the mobile ad server.</w:t>
       </w:r>
     </w:p>
     <w:p>
@@ -11512,6 +12247,8 @@
           <w:numId w:val="15"/>
         </w:numPr>
       </w:pPr>
+      <w:proofErr w:type="spellStart"/>
+      <w:proofErr w:type="gramStart"/>
       <w:r>
         <w:rPr>
           <w:i/>
@@ -11519,11 +12256,19 @@
         </w:rPr>
         <w:t>onDownloadEnd</w:t>
       </w:r>
+      <w:proofErr w:type="spellEnd"/>
       <w:r>
         <w:rPr>
           <w:i/>
         </w:rPr>
-        <w:t>()</w:t>
+        <w:t>(</w:t>
+      </w:r>
+      <w:proofErr w:type="gramEnd"/>
+      <w:r>
+        <w:rPr>
+          <w:i/>
+        </w:rPr>
+        <w:t>)</w:t>
       </w:r>
       <w:r>
         <w:t xml:space="preserve"> which is invoked after the ad content has been downloaded successfully.</w:t>
@@ -11537,12 +12282,30 @@
           <w:numId w:val="15"/>
         </w:numPr>
       </w:pPr>
+      <w:proofErr w:type="spellStart"/>
+      <w:proofErr w:type="gramStart"/>
       <w:r>
         <w:rPr>
           <w:i/>
           <w:lang w:val="en-US"/>
         </w:rPr>
-        <w:t xml:space="preserve">onAdViewable() </w:t>
+        <w:t>onAdViewable</w:t>
+      </w:r>
+      <w:proofErr w:type="spellEnd"/>
+      <w:r>
+        <w:rPr>
+          <w:i/>
+          <w:lang w:val="en-US"/>
+        </w:rPr>
+        <w:t>(</w:t>
+      </w:r>
+      <w:proofErr w:type="gramEnd"/>
+      <w:r>
+        <w:rPr>
+          <w:i/>
+          <w:lang w:val="en-US"/>
+        </w:rPr>
+        <w:t xml:space="preserve">) </w:t>
       </w:r>
       <w:r>
         <w:rPr>
@@ -11559,6 +12322,8 @@
           <w:numId w:val="15"/>
         </w:numPr>
       </w:pPr>
+      <w:proofErr w:type="spellStart"/>
+      <w:proofErr w:type="gramStart"/>
       <w:r>
         <w:rPr>
           <w:i/>
@@ -11566,11 +12331,19 @@
         </w:rPr>
         <w:t>onDownloadError</w:t>
       </w:r>
+      <w:proofErr w:type="spellEnd"/>
       <w:r>
         <w:rPr>
           <w:i/>
         </w:rPr>
-        <w:t>()</w:t>
+        <w:t>(</w:t>
+      </w:r>
+      <w:proofErr w:type="gramEnd"/>
+      <w:r>
+        <w:rPr>
+          <w:i/>
+        </w:rPr>
+        <w:t>)</w:t>
       </w:r>
       <w:r>
         <w:t xml:space="preserve"> which is invoked if downloading ad content fails for any reason.</w:t>
@@ -11580,6 +12353,7 @@
       <w:r>
         <w:t xml:space="preserve">The </w:t>
       </w:r>
+      <w:proofErr w:type="spellStart"/>
       <w:r>
         <w:rPr>
           <w:i/>
@@ -11587,6 +12361,7 @@
         </w:rPr>
         <w:t>onDownloadError</w:t>
       </w:r>
+      <w:proofErr w:type="spellEnd"/>
       <w:r>
         <w:t>() method will be invoked if no ad is received from the ad server. An example implementation of this interface which shows how to detect this condition is as follows:</w:t>
       </w:r>
@@ -11641,6 +12416,7 @@
               </w:rPr>
               <w:t>.</w:t>
             </w:r>
+            <w:proofErr w:type="spellStart"/>
             <w:r>
               <w:rPr>
                 <w:rFonts w:ascii="Courier New" w:hAnsi="Courier New" w:cs="Courier New"/>
@@ -11649,7 +12425,18 @@
                 <w:szCs w:val="20"/>
                 <w:lang w:val="en-US"/>
               </w:rPr>
-              <w:t>getAdDelegate().</w:t>
+              <w:t>getAdDelegate</w:t>
+            </w:r>
+            <w:proofErr w:type="spellEnd"/>
+            <w:r>
+              <w:rPr>
+                <w:rFonts w:ascii="Courier New" w:hAnsi="Courier New" w:cs="Courier New"/>
+                <w:color w:val="000000"/>
+                <w:sz w:val="20"/>
+                <w:szCs w:val="20"/>
+                <w:lang w:val="en-US"/>
+              </w:rPr>
+              <w:t>().</w:t>
             </w:r>
             <w:r>
               <w:rPr>
@@ -11722,6 +12509,7 @@
               </w:rPr>
               <w:t xml:space="preserve"> </w:t>
             </w:r>
+            <w:proofErr w:type="spellStart"/>
             <w:r>
               <w:rPr>
                 <w:rFonts w:ascii="Courier New" w:hAnsi="Courier New" w:cs="Courier New"/>
@@ -11732,6 +12520,7 @@
               </w:rPr>
               <w:t>MASTAdDelegate.AdDownloadEventHandler</w:t>
             </w:r>
+            <w:proofErr w:type="spellEnd"/>
             <w:r>
               <w:rPr>
                 <w:rFonts w:ascii="Courier New" w:hAnsi="Courier New" w:cs="Courier New"/>
@@ -11836,6 +12625,7 @@
               </w:rPr>
               <w:t xml:space="preserve"> </w:t>
             </w:r>
+            <w:proofErr w:type="spellStart"/>
             <w:r>
               <w:rPr>
                 <w:rFonts w:ascii="Courier New" w:hAnsi="Courier New" w:cs="Courier New"/>
@@ -11846,6 +12636,7 @@
               </w:rPr>
               <w:t>onDownloadError</w:t>
             </w:r>
+            <w:proofErr w:type="spellEnd"/>
             <w:r>
               <w:rPr>
                 <w:rFonts w:ascii="Courier New" w:hAnsi="Courier New" w:cs="Courier New"/>
@@ -12105,7 +12896,27 @@
                 <w:szCs w:val="20"/>
                 <w:lang w:val="en-US"/>
               </w:rPr>
-              <w:t xml:space="preserve">    // … other AdDownloadEventHandler methods here …</w:t>
+              <w:t xml:space="preserve">    // … other </w:t>
+            </w:r>
+            <w:proofErr w:type="spellStart"/>
+            <w:r>
+              <w:rPr>
+                <w:rFonts w:ascii="Courier New" w:hAnsi="Courier New" w:cs="Courier New"/>
+                <w:sz w:val="20"/>
+                <w:szCs w:val="20"/>
+                <w:lang w:val="en-US"/>
+              </w:rPr>
+              <w:t>AdDownloadEventHandler</w:t>
+            </w:r>
+            <w:proofErr w:type="spellEnd"/>
+            <w:r>
+              <w:rPr>
+                <w:rFonts w:ascii="Courier New" w:hAnsi="Courier New" w:cs="Courier New"/>
+                <w:sz w:val="20"/>
+                <w:szCs w:val="20"/>
+                <w:lang w:val="en-US"/>
+              </w:rPr>
+              <w:t xml:space="preserve"> methods here …</w:t>
             </w:r>
           </w:p>
           <w:p>
@@ -12165,6 +12976,7 @@
       <w:r>
         <w:t xml:space="preserve">defined in the </w:t>
       </w:r>
+      <w:proofErr w:type="spellStart"/>
       <w:r>
         <w:rPr>
           <w:i/>
@@ -12172,6 +12984,7 @@
         </w:rPr>
         <w:t>MASTAd</w:t>
       </w:r>
+      <w:proofErr w:type="spellEnd"/>
       <w:r>
         <w:rPr>
           <w:i/>
@@ -12208,7 +13021,7 @@
       <w:r>
         <w:t xml:space="preserve">You will find more thorough, complex examples and additional use cases in the sample application and documentation distributed with the SDK. Both the sample app and the SDK itself are available in source code form from: </w:t>
       </w:r>
-      <w:hyperlink r:id="rId27" w:history="1">
+      <w:hyperlink r:id="rId26" w:history="1">
         <w:r>
           <w:rPr>
             <w:rStyle w:val="Hyperlink"/>
@@ -12224,12 +13037,25 @@
       <w:r>
         <w:t xml:space="preserve">You can also find additional documentation, information, and other supported platforms on our developer wiki at: </w:t>
       </w:r>
-      <w:hyperlink r:id="rId28" w:history="1">
+      <w:hyperlink r:id="rId27" w:history="1">
         <w:r>
           <w:rPr>
             <w:rStyle w:val="Hyperlink"/>
           </w:rPr>
-          <w:t>http://developer.mojiva.com/Main_Page</w:t>
+          <w:t>http://developer.</w:t>
+        </w:r>
+        <w:r>
+          <w:rPr>
+            <w:rStyle w:val="Hyperlink"/>
+            <w:lang w:val="en-US"/>
+          </w:rPr>
+          <w:t>moceanmobile</w:t>
+        </w:r>
+        <w:r>
+          <w:rPr>
+            <w:rStyle w:val="Hyperlink"/>
+          </w:rPr>
+          <w:t>.com/Main_Page</w:t>
         </w:r>
       </w:hyperlink>
       <w:r>
@@ -12244,8 +13070,8 @@
       </w:pPr>
     </w:p>
     <w:sectPr>
-      <w:headerReference w:type="default" r:id="rId29"/>
-      <w:footerReference w:type="default" r:id="rId30"/>
+      <w:headerReference w:type="default" r:id="rId28"/>
+      <w:footerReference w:type="default" r:id="rId29"/>
       <w:pgSz w:w="11906" w:h="16838"/>
       <w:pgMar w:top="1134" w:right="850" w:bottom="1134" w:left="1701" w:header="708" w:footer="708" w:gutter="0"/>
       <w:cols w:space="708"/>
@@ -12381,7 +13207,7 @@
         <w:noProof/>
         <w:lang w:val="en-US"/>
       </w:rPr>
-      <w:t>19</w:t>
+      <w:t>20</w:t>
     </w:r>
     <w:r>
       <w:fldChar w:fldCharType="end"/>
@@ -15604,7 +16430,7 @@
 </file>
 
 <file path=customXml/itemProps1.xml><?xml version="1.0" encoding="utf-8"?>
-<ds:datastoreItem xmlns:ds="http://schemas.openxmlformats.org/officeDocument/2006/customXml" ds:itemID="{05BE7615-90C7-45F4-A384-3E274341D624}">
+<ds:datastoreItem xmlns:ds="http://schemas.openxmlformats.org/officeDocument/2006/customXml" ds:itemID="{7469762B-D605-4091-89FD-410CB237A22B}">
   <ds:schemaRefs>
     <ds:schemaRef ds:uri="http://schemas.openxmlformats.org/officeDocument/2006/bibliography"/>
   </ds:schemaRefs>

</xml_diff>

<commit_message>
Moved release notes from main documentation file to readme.txt.  Updated section on rotation handling in regards to the android:configChanges attribute for activity tags.
git-svn-id: http://mocean-sdk-android.googlecode.com/svn/trunk@265 f3a8e223-0ac0-4266-b396-771bc5b56a4e
</commit_message>
<xml_diff>
--- a/Sources/MASTAdView/Documentation/mOcean_Android_Developer_Documentation.docx
+++ b/Sources/MASTAdView/Documentation/mOcean_Android_Developer_Documentation.docx
@@ -1,6 +1,6 @@
 
 <file path=word/document.xml><?xml version="1.0" encoding="utf-8"?>
-<w:document xmlns:ve="http://schemas.openxmlformats.org/markup-compatibility/2006" xmlns:o="urn:schemas-microsoft-com:office:office" xmlns:r="http://schemas.openxmlformats.org/officeDocument/2006/relationships" xmlns:m="http://schemas.openxmlformats.org/officeDocument/2006/math" xmlns:v="urn:schemas-microsoft-com:vml" xmlns:wp="http://schemas.openxmlformats.org/drawingml/2006/wordprocessingDrawing" xmlns:w10="urn:schemas-microsoft-com:office:word" xmlns:w="http://schemas.openxmlformats.org/wordprocessingml/2006/main" xmlns:wne="http://schemas.microsoft.com/office/word/2006/wordml">
+<w:document xmlns:wpc="http://schemas.microsoft.com/office/word/2010/wordprocessingCanvas" xmlns:mc="http://schemas.openxmlformats.org/markup-compatibility/2006" xmlns:o="urn:schemas-microsoft-com:office:office" xmlns:r="http://schemas.openxmlformats.org/officeDocument/2006/relationships" xmlns:m="http://schemas.openxmlformats.org/officeDocument/2006/math" xmlns:v="urn:schemas-microsoft-com:vml" xmlns:wp14="http://schemas.microsoft.com/office/word/2010/wordprocessingDrawing" xmlns:wp="http://schemas.openxmlformats.org/drawingml/2006/wordprocessingDrawing" xmlns:w10="urn:schemas-microsoft-com:office:word" xmlns:w="http://schemas.openxmlformats.org/wordprocessingml/2006/main" xmlns:w14="http://schemas.microsoft.com/office/word/2010/wordml" xmlns:wpg="http://schemas.microsoft.com/office/word/2010/wordprocessingGroup" xmlns:wpi="http://schemas.microsoft.com/office/word/2010/wordprocessingInk" xmlns:wne="http://schemas.microsoft.com/office/word/2006/wordml" xmlns:wps="http://schemas.microsoft.com/office/word/2010/wordprocessingShape" mc:Ignorable="w14 wp14">
   <w:body>
     <w:p>
       <w:pPr>
@@ -139,13 +139,6 @@
           <w:lang w:val="en-US"/>
         </w:rPr>
         <w:t xml:space="preserve"> 3.0</w:t>
-      </w:r>
-      <w:r>
-        <w:rPr>
-          <w:rFonts w:asciiTheme="minorHAnsi" w:hAnsiTheme="minorHAnsi" w:cstheme="minorHAnsi"/>
-          <w:lang w:val="en-US"/>
-        </w:rPr>
-        <w:t>.1</w:t>
       </w:r>
     </w:p>
     <w:p>
@@ -388,6 +381,7 @@
           <w:docPartUnique/>
         </w:docPartObj>
       </w:sdtPr>
+      <w:sdtEndPr/>
       <w:sdtContent>
         <w:p>
           <w:pPr>
@@ -2004,13 +1998,20 @@
           <w:lang w:val="en-US"/>
         </w:rPr>
       </w:pPr>
-      <w:bookmarkStart w:id="2" w:name="_Toc346225239"/>
+      <w:bookmarkStart w:id="2" w:name="_Toc346225240"/>
       <w:r>
         <w:rPr>
           <w:rFonts w:asciiTheme="minorHAnsi" w:hAnsiTheme="minorHAnsi" w:cstheme="minorHAnsi"/>
           <w:lang w:val="en-US"/>
         </w:rPr>
-        <w:t xml:space="preserve">What’s new in </w:t>
+        <w:t xml:space="preserve">What changed </w:t>
+      </w:r>
+      <w:r>
+        <w:rPr>
+          <w:rFonts w:asciiTheme="minorHAnsi" w:hAnsiTheme="minorHAnsi" w:cstheme="minorHAnsi"/>
+          <w:lang w:val="en-US"/>
+        </w:rPr>
+        <w:t xml:space="preserve">in </w:t>
       </w:r>
       <w:proofErr w:type="gramStart"/>
       <w:r>
@@ -2025,7 +2026,7 @@
           <w:rFonts w:asciiTheme="minorHAnsi" w:hAnsiTheme="minorHAnsi" w:cstheme="minorHAnsi"/>
           <w:lang w:val="en-US"/>
         </w:rPr>
-        <w:t>.1:</w:t>
+        <w:t>:</w:t>
       </w:r>
       <w:bookmarkEnd w:id="2"/>
       <w:proofErr w:type="gramEnd"/>
@@ -2045,177 +2046,6 @@
         <w:rPr>
           <w:lang w:val="en-US"/>
         </w:rPr>
-        <w:t>Handle no ad returned from server use case</w:t>
-      </w:r>
-      <w:r>
-        <w:rPr>
-          <w:lang w:val="en-US"/>
-        </w:rPr>
-        <w:t>.</w:t>
-      </w:r>
-    </w:p>
-    <w:p>
-      <w:pPr>
-        <w:pStyle w:val="ListParagraph"/>
-        <w:numPr>
-          <w:ilvl w:val="0"/>
-          <w:numId w:val="6"/>
-        </w:numPr>
-        <w:rPr>
-          <w:lang w:val="en-US"/>
-        </w:rPr>
-      </w:pPr>
-      <w:r>
-        <w:rPr>
-          <w:lang w:val="en-US"/>
-        </w:rPr>
-        <w:t>Add missing user agent for tracking impression</w:t>
-      </w:r>
-      <w:r>
-        <w:rPr>
-          <w:lang w:val="en-US"/>
-        </w:rPr>
-        <w:t>.</w:t>
-      </w:r>
-    </w:p>
-    <w:p>
-      <w:pPr>
-        <w:pStyle w:val="ListParagraph"/>
-        <w:numPr>
-          <w:ilvl w:val="0"/>
-          <w:numId w:val="6"/>
-        </w:numPr>
-        <w:rPr>
-          <w:lang w:val="en-US"/>
-        </w:rPr>
-      </w:pPr>
-      <w:r>
-        <w:rPr>
-          <w:lang w:val="en-US"/>
-        </w:rPr>
-        <w:t>Variety of bug fixes for rotation size handling, ad download callbacks, logging.</w:t>
-      </w:r>
-    </w:p>
-    <w:p>
-      <w:pPr>
-        <w:pStyle w:val="ListParagraph"/>
-        <w:numPr>
-          <w:ilvl w:val="0"/>
-          <w:numId w:val="6"/>
-        </w:numPr>
-        <w:rPr>
-          <w:lang w:val="en-US"/>
-        </w:rPr>
-      </w:pPr>
-      <w:r>
-        <w:rPr>
-          <w:lang w:val="en-US"/>
-        </w:rPr>
-        <w:t>Variety of enhancements to sample application.</w:t>
-      </w:r>
-    </w:p>
-    <w:p>
-      <w:pPr>
-        <w:pStyle w:val="ListParagraph"/>
-        <w:numPr>
-          <w:ilvl w:val="0"/>
-          <w:numId w:val="6"/>
-        </w:numPr>
-        <w:rPr>
-          <w:lang w:val="en-US"/>
-        </w:rPr>
-      </w:pPr>
-      <w:r>
-        <w:rPr>
-          <w:lang w:val="en-US"/>
-        </w:rPr>
-        <w:t xml:space="preserve">New </w:t>
-      </w:r>
-      <w:proofErr w:type="spellStart"/>
-      <w:r>
-        <w:rPr>
-          <w:lang w:val="en-US"/>
-        </w:rPr>
-        <w:t>removeContent</w:t>
-      </w:r>
-      <w:proofErr w:type="spellEnd"/>
-      <w:r>
-        <w:rPr>
-          <w:lang w:val="en-US"/>
-        </w:rPr>
-        <w:t xml:space="preserve"> method in developer API (see </w:t>
-      </w:r>
-      <w:proofErr w:type="spellStart"/>
-      <w:r>
-        <w:rPr>
-          <w:lang w:val="en-US"/>
-        </w:rPr>
-        <w:t>javadoc</w:t>
-      </w:r>
-      <w:proofErr w:type="spellEnd"/>
-      <w:r>
-        <w:rPr>
-          <w:lang w:val="en-US"/>
-        </w:rPr>
-        <w:t xml:space="preserve"> documentation for more.)</w:t>
-      </w:r>
-    </w:p>
-    <w:p>
-      <w:pPr>
-        <w:pStyle w:val="Heading3"/>
-        <w:rPr>
-          <w:rFonts w:asciiTheme="minorHAnsi" w:hAnsiTheme="minorHAnsi" w:cstheme="minorHAnsi"/>
-          <w:lang w:val="en-US"/>
-        </w:rPr>
-      </w:pPr>
-      <w:bookmarkStart w:id="3" w:name="_Toc346225240"/>
-      <w:r>
-        <w:rPr>
-          <w:rFonts w:asciiTheme="minorHAnsi" w:hAnsiTheme="minorHAnsi" w:cstheme="minorHAnsi"/>
-          <w:lang w:val="en-US"/>
-        </w:rPr>
-        <w:t xml:space="preserve">What changed </w:t>
-      </w:r>
-      <w:r>
-        <w:rPr>
-          <w:rFonts w:asciiTheme="minorHAnsi" w:hAnsiTheme="minorHAnsi" w:cstheme="minorHAnsi"/>
-          <w:lang w:val="en-US"/>
-        </w:rPr>
-        <w:t xml:space="preserve">in </w:t>
-      </w:r>
-      <w:proofErr w:type="gramStart"/>
-      <w:r>
-        <w:rPr>
-          <w:rFonts w:asciiTheme="minorHAnsi" w:hAnsiTheme="minorHAnsi" w:cstheme="minorHAnsi"/>
-          <w:lang w:val="en-US"/>
-        </w:rPr>
-        <w:t>3.0</w:t>
-      </w:r>
-      <w:r>
-        <w:rPr>
-          <w:rFonts w:asciiTheme="minorHAnsi" w:hAnsiTheme="minorHAnsi" w:cstheme="minorHAnsi"/>
-          <w:lang w:val="en-US"/>
-        </w:rPr>
-        <w:t>:</w:t>
-      </w:r>
-      <w:bookmarkEnd w:id="3"/>
-      <w:proofErr w:type="gramEnd"/>
-    </w:p>
-    <w:p>
-      <w:pPr>
-        <w:pStyle w:val="ListParagraph"/>
-        <w:numPr>
-          <w:ilvl w:val="0"/>
-          <w:numId w:val="6"/>
-        </w:numPr>
-        <w:rPr>
-          <w:lang w:val="en-US"/>
-        </w:rPr>
-      </w:pPr>
-      <w:r>
-        <w:rPr>
-          <w:lang w:val="en-US"/>
-        </w:rPr>
         <w:t>The SDK has been r</w:t>
       </w:r>
       <w:r>
@@ -2254,7 +2084,7 @@
         </w:rPr>
         <w:t xml:space="preserve">D 2.0 Specification (see </w:t>
       </w:r>
-      <w:hyperlink r:id="rId8" w:history="1">
+      <w:hyperlink r:id="rId9" w:history="1">
         <w:r>
           <w:rPr>
             <w:rStyle w:val="Hyperlink"/>
@@ -2528,6 +2358,19 @@
     </w:p>
     <w:p>
       <w:pPr>
+        <w:rPr>
+          <w:lang w:val="en-US"/>
+        </w:rPr>
+      </w:pPr>
+      <w:r>
+        <w:rPr>
+          <w:lang w:val="en-US"/>
+        </w:rPr>
+        <w:t>Note: See the source README.txt document for latest build release notes.</w:t>
+      </w:r>
+    </w:p>
+    <w:p>
+      <w:pPr>
         <w:ind w:left="360"/>
         <w:rPr>
           <w:lang w:val="en-US"/>
@@ -2560,7 +2403,7 @@
           <w:lang w:val="en-US"/>
         </w:rPr>
       </w:pPr>
-      <w:bookmarkStart w:id="4" w:name="_Toc346225241"/>
+      <w:bookmarkStart w:id="3" w:name="_Toc346225241"/>
       <w:r>
         <w:rPr>
           <w:rFonts w:asciiTheme="minorHAnsi" w:hAnsiTheme="minorHAnsi" w:cstheme="minorHAnsi"/>
@@ -2575,7 +2418,7 @@
         </w:rPr>
         <w:t>:</w:t>
       </w:r>
-      <w:bookmarkEnd w:id="4"/>
+      <w:bookmarkEnd w:id="3"/>
     </w:p>
     <w:p>
       <w:pPr>
@@ -2679,7 +2522,7 @@
         <w:tblW w:w="0" w:type="auto"/>
         <w:tblInd w:w="720" w:type="dxa"/>
         <w:shd w:val="clear" w:color="auto" w:fill="D9D9D9" w:themeFill="background1" w:themeFillShade="D9"/>
-        <w:tblLook w:val="04A0"/>
+        <w:tblLook w:val="04A0" w:firstRow="1" w:lastRow="0" w:firstColumn="1" w:lastColumn="0" w:noHBand="0" w:noVBand="1"/>
       </w:tblPr>
       <w:tblGrid>
         <w:gridCol w:w="8851"/>
@@ -2898,7 +2741,7 @@
         <w:br/>
         <w:t xml:space="preserve">    </w:t>
       </w:r>
-      <w:hyperlink r:id="rId9" w:history="1">
+      <w:hyperlink r:id="rId10" w:history="1">
         <w:r>
           <w:rPr>
             <w:rStyle w:val="Hyperlink"/>
@@ -2982,7 +2825,7 @@
         <w:tblStyle w:val="TableGrid"/>
         <w:tblW w:w="0" w:type="auto"/>
         <w:tblInd w:w="720" w:type="dxa"/>
-        <w:tblLook w:val="04A0"/>
+        <w:tblLook w:val="04A0" w:firstRow="1" w:lastRow="0" w:firstColumn="1" w:lastColumn="0" w:noHBand="0" w:noVBand="1"/>
       </w:tblPr>
       <w:tblGrid>
         <w:gridCol w:w="3936"/>
@@ -3235,7 +3078,7 @@
                 <w:shd w:val="clear" w:color="auto" w:fill="FFFFFF"/>
               </w:rPr>
             </w:pPr>
-            <w:hyperlink r:id="rId10" w:tooltip="interface in com.MASTAdView" w:history="1">
+            <w:hyperlink r:id="rId11" w:tooltip="interface in com.MASTAdView" w:history="1">
               <w:proofErr w:type="spellStart"/>
               <w:r>
                 <w:rPr>
@@ -3426,7 +3269,7 @@
               </w:rPr>
               <w:br/>
             </w:r>
-            <w:hyperlink r:id="rId11" w:tooltip="interface in com.MASTAdView" w:history="1">
+            <w:hyperlink r:id="rId12" w:tooltip="interface in com.MASTAdView" w:history="1">
               <w:proofErr w:type="spellStart"/>
               <w:r>
                 <w:rPr>
@@ -3552,7 +3395,7 @@
                 <w:shd w:val="clear" w:color="auto" w:fill="FFFFFF"/>
               </w:rPr>
             </w:pPr>
-            <w:hyperlink r:id="rId12" w:tooltip="interface in com.MASTAdView" w:history="1">
+            <w:hyperlink r:id="rId13" w:tooltip="interface in com.MASTAdView" w:history="1">
               <w:proofErr w:type="spellStart"/>
               <w:r>
                 <w:rPr>
@@ -3696,7 +3539,7 @@
                 <w:shd w:val="clear" w:color="auto" w:fill="FFFFFF"/>
               </w:rPr>
             </w:pPr>
-            <w:hyperlink r:id="rId13" w:tooltip="interface in com.MASTAdView" w:history="1">
+            <w:hyperlink r:id="rId14" w:tooltip="interface in com.MASTAdView" w:history="1">
               <w:proofErr w:type="spellStart"/>
               <w:r>
                 <w:rPr>
@@ -3824,14 +3667,14 @@
           <w:lang w:val="en-US"/>
         </w:rPr>
       </w:pPr>
-      <w:bookmarkStart w:id="5" w:name="_Toc346225242"/>
+      <w:bookmarkStart w:id="4" w:name="_Toc346225242"/>
       <w:r>
         <w:rPr>
           <w:rFonts w:asciiTheme="minorHAnsi" w:hAnsiTheme="minorHAnsi" w:cstheme="minorHAnsi"/>
         </w:rPr>
         <w:t>System requirements:</w:t>
       </w:r>
-      <w:bookmarkEnd w:id="5"/>
+      <w:bookmarkEnd w:id="4"/>
     </w:p>
     <w:p>
       <w:pPr>
@@ -3978,7 +3821,7 @@
           <w:lang w:val="en-US"/>
         </w:rPr>
       </w:pPr>
-      <w:bookmarkStart w:id="6" w:name="_Toc346225243"/>
+      <w:bookmarkStart w:id="5" w:name="_Toc346225243"/>
       <w:r>
         <w:rPr>
           <w:rFonts w:asciiTheme="minorHAnsi" w:hAnsiTheme="minorHAnsi" w:cstheme="minorHAnsi"/>
@@ -4000,7 +3843,7 @@
         </w:rPr>
         <w:t>contents:</w:t>
       </w:r>
-      <w:bookmarkEnd w:id="6"/>
+      <w:bookmarkEnd w:id="5"/>
     </w:p>
     <w:p>
       <w:pPr>
@@ -4050,7 +3893,7 @@
           <w:lang w:val="en-US"/>
         </w:rPr>
       </w:pPr>
-      <w:bookmarkStart w:id="7" w:name="_Toc346225244"/>
+      <w:bookmarkStart w:id="6" w:name="_Toc346225244"/>
       <w:r>
         <w:rPr>
           <w:rFonts w:asciiTheme="minorHAnsi" w:hAnsiTheme="minorHAnsi" w:cstheme="minorHAnsi"/>
@@ -4058,7 +3901,7 @@
         </w:rPr>
         <w:t>Installation instructions:</w:t>
       </w:r>
-      <w:bookmarkEnd w:id="7"/>
+      <w:bookmarkEnd w:id="6"/>
       <w:r>
         <w:rPr>
           <w:rFonts w:asciiTheme="minorHAnsi" w:hAnsiTheme="minorHAnsi" w:cstheme="minorHAnsi"/>
@@ -4124,21 +3967,8 @@
           <w:color w:val="000000"/>
           <w:lang w:val="en-US"/>
         </w:rPr>
-        <w:t xml:space="preserve">&amp; Eclipse IDE with ADT </w:t>
-      </w:r>
-      <w:proofErr w:type="spellStart"/>
-      <w:r>
-        <w:rPr>
-          <w:rFonts w:cstheme="minorHAnsi"/>
-          <w:bCs/>
-          <w:i/>
-          <w:iCs/>
-          <w:color w:val="000000"/>
-          <w:lang w:val="en-US"/>
-        </w:rPr>
-        <w:t>Plugin</w:t>
-      </w:r>
-      <w:proofErr w:type="spellEnd"/>
+        <w:t>&amp; Eclipse IDE with ADT Plugin</w:t>
+      </w:r>
     </w:p>
     <w:p>
       <w:pPr>
@@ -4211,7 +4041,7 @@
           <w:lang w:val="en-US"/>
         </w:rPr>
       </w:pPr>
-      <w:hyperlink r:id="rId14" w:history="1">
+      <w:hyperlink r:id="rId15" w:history="1">
         <w:r>
           <w:rPr>
             <w:rStyle w:val="Hyperlink"/>
@@ -4735,165 +4565,6 @@
                 <pic:pic xmlns:pic="http://schemas.openxmlformats.org/drawingml/2006/picture">
                   <pic:nvPicPr>
                     <pic:cNvPr id="0" name="Picture 1"/>
-                    <pic:cNvPicPr>
-                      <a:picLocks noChangeAspect="1" noChangeArrowheads="1"/>
-                    </pic:cNvPicPr>
-                  </pic:nvPicPr>
-                  <pic:blipFill>
-                    <a:blip r:embed="rId15" cstate="print"/>
-                    <a:srcRect/>
-                    <a:stretch>
-                      <a:fillRect/>
-                    </a:stretch>
-                  </pic:blipFill>
-                  <pic:spPr bwMode="auto">
-                    <a:xfrm>
-                      <a:off x="0" y="0"/>
-                      <a:ext cx="3500438" cy="3667125"/>
-                    </a:xfrm>
-                    <a:prstGeom prst="rect">
-                      <a:avLst/>
-                    </a:prstGeom>
-                    <a:noFill/>
-                    <a:ln w="9525">
-                      <a:noFill/>
-                      <a:miter lim="800000"/>
-                      <a:headEnd/>
-                      <a:tailEnd/>
-                    </a:ln>
-                  </pic:spPr>
-                </pic:pic>
-              </a:graphicData>
-            </a:graphic>
-          </wp:inline>
-        </w:drawing>
-      </w:r>
-    </w:p>
-    <w:p>
-      <w:pPr>
-        <w:pStyle w:val="Caption"/>
-        <w:jc w:val="center"/>
-        <w:rPr>
-          <w:rFonts w:cstheme="minorHAnsi"/>
-          <w:color w:val="000000"/>
-          <w:lang w:val="en-US"/>
-        </w:rPr>
-      </w:pPr>
-      <w:r>
-        <w:t xml:space="preserve">Figure </w:t>
-      </w:r>
-      <w:r>
-        <w:fldChar w:fldCharType="begin"/>
-      </w:r>
-      <w:r>
-        <w:instrText xml:space="preserve"> SEQ Figure \* ARABIC </w:instrText>
-      </w:r>
-      <w:r>
-        <w:fldChar w:fldCharType="separate"/>
-      </w:r>
-      <w:r>
-        <w:rPr>
-          <w:noProof/>
-        </w:rPr>
-        <w:t>1</w:t>
-      </w:r>
-      <w:r>
-        <w:fldChar w:fldCharType="end"/>
-      </w:r>
-      <w:r>
-        <w:t>- Import Existing Project</w:t>
-      </w:r>
-    </w:p>
-    <w:p>
-      <w:pPr>
-        <w:pStyle w:val="NoSpacing"/>
-        <w:keepNext/>
-        <w:numPr>
-          <w:ilvl w:val="1"/>
-          <w:numId w:val="5"/>
-        </w:numPr>
-      </w:pPr>
-      <w:r>
-        <w:rPr>
-          <w:rFonts w:cstheme="minorHAnsi"/>
-          <w:color w:val="000000"/>
-          <w:lang w:val="en-US"/>
-        </w:rPr>
-        <w:t>Browse to the location where you unpacked</w:t>
-      </w:r>
-      <w:r>
-        <w:rPr>
-          <w:rFonts w:cstheme="minorHAnsi"/>
-          <w:color w:val="000000"/>
-          <w:lang w:val="en-US"/>
-        </w:rPr>
-        <w:t xml:space="preserve"> the SDK file and import the </w:t>
-      </w:r>
-      <w:proofErr w:type="spellStart"/>
-      <w:r>
-        <w:rPr>
-          <w:rFonts w:cstheme="minorHAnsi"/>
-          <w:i/>
-          <w:color w:val="000000"/>
-          <w:lang w:val="en-US"/>
-        </w:rPr>
-        <w:t>com.</w:t>
-      </w:r>
-      <w:r>
-        <w:rPr>
-          <w:rFonts w:cstheme="minorHAnsi"/>
-          <w:i/>
-          <w:color w:val="000000"/>
-          <w:lang w:val="en-US"/>
-        </w:rPr>
-        <w:t>MASTAdView</w:t>
-      </w:r>
-      <w:proofErr w:type="spellEnd"/>
-      <w:r>
-        <w:rPr>
-          <w:rFonts w:cstheme="minorHAnsi"/>
-          <w:color w:val="000000"/>
-          <w:lang w:val="en-US"/>
-        </w:rPr>
-        <w:t xml:space="preserve"> project; you can also optionally import the Samples project if you want to work with the SDK sample application. See Figure 2 below for an example.</w:t>
-      </w:r>
-      <w:r>
-        <w:rPr>
-          <w:rFonts w:cstheme="minorHAnsi"/>
-          <w:color w:val="000000"/>
-          <w:lang w:val="en-US"/>
-        </w:rPr>
-        <w:br/>
-      </w:r>
-      <w:r>
-        <w:rPr>
-          <w:rFonts w:cstheme="minorHAnsi"/>
-          <w:color w:val="000000"/>
-          <w:lang w:val="en-US"/>
-        </w:rPr>
-        <w:lastRenderedPageBreak/>
-        <w:br/>
-      </w:r>
-      <w:r>
-        <w:rPr>
-          <w:rFonts w:cstheme="minorHAnsi"/>
-          <w:noProof/>
-          <w:color w:val="000000"/>
-          <w:lang w:val="en-US"/>
-        </w:rPr>
-        <w:drawing>
-          <wp:inline distT="0" distB="0" distL="0" distR="0">
-            <wp:extent cx="3500438" cy="3667125"/>
-            <wp:effectExtent l="19050" t="0" r="4762" b="0"/>
-            <wp:docPr id="4" name="Picture 4"/>
-            <wp:cNvGraphicFramePr>
-              <a:graphicFrameLocks xmlns:a="http://schemas.openxmlformats.org/drawingml/2006/main" noChangeAspect="1"/>
-            </wp:cNvGraphicFramePr>
-            <a:graphic xmlns:a="http://schemas.openxmlformats.org/drawingml/2006/main">
-              <a:graphicData uri="http://schemas.openxmlformats.org/drawingml/2006/picture">
-                <pic:pic xmlns:pic="http://schemas.openxmlformats.org/drawingml/2006/picture">
-                  <pic:nvPicPr>
-                    <pic:cNvPr id="0" name="Picture 4"/>
                     <pic:cNvPicPr>
                       <a:picLocks noChangeAspect="1" noChangeArrowheads="1"/>
                     </pic:cNvPicPr>
@@ -4932,6 +4603,165 @@
       <w:pPr>
         <w:pStyle w:val="Caption"/>
         <w:jc w:val="center"/>
+        <w:rPr>
+          <w:rFonts w:cstheme="minorHAnsi"/>
+          <w:color w:val="000000"/>
+          <w:lang w:val="en-US"/>
+        </w:rPr>
+      </w:pPr>
+      <w:r>
+        <w:t xml:space="preserve">Figure </w:t>
+      </w:r>
+      <w:r>
+        <w:fldChar w:fldCharType="begin"/>
+      </w:r>
+      <w:r>
+        <w:instrText xml:space="preserve"> SEQ Figure \* ARABIC </w:instrText>
+      </w:r>
+      <w:r>
+        <w:fldChar w:fldCharType="separate"/>
+      </w:r>
+      <w:r>
+        <w:rPr>
+          <w:noProof/>
+        </w:rPr>
+        <w:t>1</w:t>
+      </w:r>
+      <w:r>
+        <w:fldChar w:fldCharType="end"/>
+      </w:r>
+      <w:r>
+        <w:t>- Import Existing Project</w:t>
+      </w:r>
+    </w:p>
+    <w:p>
+      <w:pPr>
+        <w:pStyle w:val="NoSpacing"/>
+        <w:keepNext/>
+        <w:numPr>
+          <w:ilvl w:val="1"/>
+          <w:numId w:val="5"/>
+        </w:numPr>
+      </w:pPr>
+      <w:r>
+        <w:rPr>
+          <w:rFonts w:cstheme="minorHAnsi"/>
+          <w:color w:val="000000"/>
+          <w:lang w:val="en-US"/>
+        </w:rPr>
+        <w:t>Browse to the location where you unpacked</w:t>
+      </w:r>
+      <w:r>
+        <w:rPr>
+          <w:rFonts w:cstheme="minorHAnsi"/>
+          <w:color w:val="000000"/>
+          <w:lang w:val="en-US"/>
+        </w:rPr>
+        <w:t xml:space="preserve"> the SDK file and import the </w:t>
+      </w:r>
+      <w:proofErr w:type="spellStart"/>
+      <w:r>
+        <w:rPr>
+          <w:rFonts w:cstheme="minorHAnsi"/>
+          <w:i/>
+          <w:color w:val="000000"/>
+          <w:lang w:val="en-US"/>
+        </w:rPr>
+        <w:t>com.</w:t>
+      </w:r>
+      <w:r>
+        <w:rPr>
+          <w:rFonts w:cstheme="minorHAnsi"/>
+          <w:i/>
+          <w:color w:val="000000"/>
+          <w:lang w:val="en-US"/>
+        </w:rPr>
+        <w:t>MASTAdView</w:t>
+      </w:r>
+      <w:proofErr w:type="spellEnd"/>
+      <w:r>
+        <w:rPr>
+          <w:rFonts w:cstheme="minorHAnsi"/>
+          <w:color w:val="000000"/>
+          <w:lang w:val="en-US"/>
+        </w:rPr>
+        <w:t xml:space="preserve"> project; you can also optionally import the Samples project if you want to work with the SDK sample application. See Figure 2 below for an example.</w:t>
+      </w:r>
+      <w:r>
+        <w:rPr>
+          <w:rFonts w:cstheme="minorHAnsi"/>
+          <w:color w:val="000000"/>
+          <w:lang w:val="en-US"/>
+        </w:rPr>
+        <w:br/>
+      </w:r>
+      <w:r>
+        <w:rPr>
+          <w:rFonts w:cstheme="minorHAnsi"/>
+          <w:color w:val="000000"/>
+          <w:lang w:val="en-US"/>
+        </w:rPr>
+        <w:lastRenderedPageBreak/>
+        <w:br/>
+      </w:r>
+      <w:r>
+        <w:rPr>
+          <w:rFonts w:cstheme="minorHAnsi"/>
+          <w:noProof/>
+          <w:color w:val="000000"/>
+          <w:lang w:val="en-US"/>
+        </w:rPr>
+        <w:drawing>
+          <wp:inline distT="0" distB="0" distL="0" distR="0">
+            <wp:extent cx="3500438" cy="3667125"/>
+            <wp:effectExtent l="19050" t="0" r="4762" b="0"/>
+            <wp:docPr id="4" name="Picture 4"/>
+            <wp:cNvGraphicFramePr>
+              <a:graphicFrameLocks xmlns:a="http://schemas.openxmlformats.org/drawingml/2006/main" noChangeAspect="1"/>
+            </wp:cNvGraphicFramePr>
+            <a:graphic xmlns:a="http://schemas.openxmlformats.org/drawingml/2006/main">
+              <a:graphicData uri="http://schemas.openxmlformats.org/drawingml/2006/picture">
+                <pic:pic xmlns:pic="http://schemas.openxmlformats.org/drawingml/2006/picture">
+                  <pic:nvPicPr>
+                    <pic:cNvPr id="0" name="Picture 4"/>
+                    <pic:cNvPicPr>
+                      <a:picLocks noChangeAspect="1" noChangeArrowheads="1"/>
+                    </pic:cNvPicPr>
+                  </pic:nvPicPr>
+                  <pic:blipFill>
+                    <a:blip r:embed="rId17" cstate="print"/>
+                    <a:srcRect/>
+                    <a:stretch>
+                      <a:fillRect/>
+                    </a:stretch>
+                  </pic:blipFill>
+                  <pic:spPr bwMode="auto">
+                    <a:xfrm>
+                      <a:off x="0" y="0"/>
+                      <a:ext cx="3500438" cy="3667125"/>
+                    </a:xfrm>
+                    <a:prstGeom prst="rect">
+                      <a:avLst/>
+                    </a:prstGeom>
+                    <a:noFill/>
+                    <a:ln w="9525">
+                      <a:noFill/>
+                      <a:miter lim="800000"/>
+                      <a:headEnd/>
+                      <a:tailEnd/>
+                    </a:ln>
+                  </pic:spPr>
+                </pic:pic>
+              </a:graphicData>
+            </a:graphic>
+          </wp:inline>
+        </w:drawing>
+      </w:r>
+    </w:p>
+    <w:p>
+      <w:pPr>
+        <w:pStyle w:val="Caption"/>
+        <w:jc w:val="center"/>
       </w:pPr>
       <w:r>
         <w:t xml:space="preserve">Figure </w:t>
@@ -5112,7 +4942,7 @@
                     </pic:cNvPicPr>
                   </pic:nvPicPr>
                   <pic:blipFill>
-                    <a:blip r:embed="rId17" cstate="print"/>
+                    <a:blip r:embed="rId18" cstate="print"/>
                     <a:srcRect/>
                     <a:stretch>
                       <a:fillRect/>
@@ -5298,7 +5128,7 @@
                     </pic:cNvPicPr>
                   </pic:nvPicPr>
                   <pic:blipFill>
-                    <a:blip r:embed="rId18" cstate="print"/>
+                    <a:blip r:embed="rId19" cstate="print"/>
                     <a:srcRect/>
                     <a:stretch>
                       <a:fillRect/>
@@ -5541,7 +5371,7 @@
                     </pic:cNvPicPr>
                   </pic:nvPicPr>
                   <pic:blipFill>
-                    <a:blip r:embed="rId19" cstate="print"/>
+                    <a:blip r:embed="rId20" cstate="print"/>
                     <a:srcRect/>
                     <a:stretch>
                       <a:fillRect/>
@@ -5993,7 +5823,7 @@
       <w:tblPr>
         <w:tblStyle w:val="TableGrid"/>
         <w:tblW w:w="0" w:type="auto"/>
-        <w:tblLook w:val="04A0"/>
+        <w:tblLook w:val="04A0" w:firstRow="1" w:lastRow="0" w:firstColumn="1" w:lastColumn="0" w:noHBand="0" w:noVBand="1"/>
       </w:tblPr>
       <w:tblGrid>
         <w:gridCol w:w="2178"/>
@@ -6503,7 +6333,7 @@
       <w:tblPr>
         <w:tblStyle w:val="TableGrid"/>
         <w:tblW w:w="0" w:type="auto"/>
-        <w:tblLook w:val="04A0"/>
+        <w:tblLook w:val="04A0" w:firstRow="1" w:lastRow="0" w:firstColumn="1" w:lastColumn="0" w:noHBand="0" w:noVBand="1"/>
       </w:tblPr>
       <w:tblGrid>
         <w:gridCol w:w="2178"/>
@@ -8100,7 +7930,7 @@
           <w:lang w:val="en-US"/>
         </w:rPr>
       </w:pPr>
-      <w:bookmarkStart w:id="8" w:name="_Toc346225245"/>
+      <w:bookmarkStart w:id="7" w:name="_Toc346225245"/>
       <w:r>
         <w:rPr>
           <w:rFonts w:asciiTheme="minorHAnsi" w:hAnsiTheme="minorHAnsi" w:cstheme="minorHAnsi"/>
@@ -8109,7 +7939,7 @@
         <w:lastRenderedPageBreak/>
         <w:t>Section 2 - Getting Started with Development</w:t>
       </w:r>
-      <w:bookmarkEnd w:id="8"/>
+      <w:bookmarkEnd w:id="7"/>
     </w:p>
     <w:p>
       <w:pPr>
@@ -8119,13 +7949,13 @@
           <w:numId w:val="14"/>
         </w:numPr>
       </w:pPr>
-      <w:bookmarkStart w:id="9" w:name="_Toc328415147"/>
-      <w:bookmarkStart w:id="10" w:name="_Toc346225246"/>
+      <w:bookmarkStart w:id="8" w:name="_Toc328415147"/>
+      <w:bookmarkStart w:id="9" w:name="_Toc346225246"/>
       <w:r>
         <w:t>User Interface / Layout (Design)</w:t>
       </w:r>
+      <w:bookmarkEnd w:id="8"/>
       <w:bookmarkEnd w:id="9"/>
-      <w:bookmarkEnd w:id="10"/>
     </w:p>
     <w:p>
       <w:r>
@@ -8204,7 +8034,7 @@
           <w:insideH w:val="none" w:sz="0" w:space="0" w:color="auto"/>
           <w:insideV w:val="none" w:sz="0" w:space="0" w:color="auto"/>
         </w:tblBorders>
-        <w:tblLook w:val="04A0"/>
+        <w:tblLook w:val="04A0" w:firstRow="1" w:lastRow="0" w:firstColumn="1" w:lastColumn="0" w:noHBand="0" w:noVBand="1"/>
       </w:tblPr>
       <w:tblGrid>
         <w:gridCol w:w="9571"/>
@@ -8244,7 +8074,7 @@
                           <pic:cNvPicPr/>
                         </pic:nvPicPr>
                         <pic:blipFill>
-                          <a:blip r:embed="rId20" cstate="print"/>
+                          <a:blip r:embed="rId21" cstate="print"/>
                           <a:stretch>
                             <a:fillRect/>
                           </a:stretch>
@@ -8296,7 +8126,7 @@
                           <pic:cNvPicPr/>
                         </pic:nvPicPr>
                         <pic:blipFill>
-                          <a:blip r:embed="rId21" cstate="print"/>
+                          <a:blip r:embed="rId22" cstate="print"/>
                           <a:stretch>
                             <a:fillRect/>
                           </a:stretch>
@@ -8362,10 +8192,7 @@
                     </w:rPr>
                   </w:pPr>
                   <w:r>
-                    <w:t xml:space="preserve">Figure </w:t>
-                  </w:r>
-                  <w:r>
-                    <w:t>2.1 - Original UI</w:t>
+                    <w:t>Figure 2.1 - Original UI</w:t>
                   </w:r>
                 </w:p>
               </w:txbxContent>
@@ -8383,13 +8210,13 @@
           <w:numId w:val="14"/>
         </w:numPr>
       </w:pPr>
-      <w:bookmarkStart w:id="11" w:name="_Toc328415148"/>
-      <w:bookmarkStart w:id="12" w:name="_Toc346225247"/>
+      <w:bookmarkStart w:id="10" w:name="_Toc328415148"/>
+      <w:bookmarkStart w:id="11" w:name="_Toc346225247"/>
       <w:r>
         <w:t>Creating a Banner Ad View</w:t>
       </w:r>
+      <w:bookmarkEnd w:id="10"/>
       <w:bookmarkEnd w:id="11"/>
-      <w:bookmarkEnd w:id="12"/>
     </w:p>
     <w:p>
       <w:r>
@@ -8424,8 +8251,8 @@
       <w:pPr>
         <w:pStyle w:val="Heading3"/>
       </w:pPr>
-      <w:bookmarkStart w:id="13" w:name="_Toc328415149"/>
-      <w:bookmarkStart w:id="14" w:name="_Toc346225248"/>
+      <w:bookmarkStart w:id="12" w:name="_Toc328415149"/>
+      <w:bookmarkStart w:id="13" w:name="_Toc346225248"/>
       <w:proofErr w:type="gramStart"/>
       <w:r>
         <w:rPr>
@@ -8440,8 +8267,8 @@
       <w:r>
         <w:t xml:space="preserve"> Based Ad View Creation</w:t>
       </w:r>
+      <w:bookmarkEnd w:id="12"/>
       <w:bookmarkEnd w:id="13"/>
-      <w:bookmarkEnd w:id="14"/>
     </w:p>
     <w:p>
       <w:r>
@@ -8467,7 +8294,7 @@
         <w:tblStyle w:val="TableGrid"/>
         <w:tblW w:w="0" w:type="auto"/>
         <w:shd w:val="clear" w:color="auto" w:fill="F2F2F2" w:themeFill="background1" w:themeFillShade="F2"/>
-        <w:tblLook w:val="04A0"/>
+        <w:tblLook w:val="04A0" w:firstRow="1" w:lastRow="0" w:firstColumn="1" w:lastColumn="0" w:noHBand="0" w:noVBand="1"/>
       </w:tblPr>
       <w:tblGrid>
         <w:gridCol w:w="9571"/>
@@ -9545,8 +9372,8 @@
       <w:pPr>
         <w:pStyle w:val="Heading3"/>
       </w:pPr>
-      <w:bookmarkStart w:id="15" w:name="_Toc328415150"/>
-      <w:bookmarkStart w:id="16" w:name="_Toc346225249"/>
+      <w:bookmarkStart w:id="14" w:name="_Toc328415150"/>
+      <w:bookmarkStart w:id="15" w:name="_Toc346225249"/>
       <w:proofErr w:type="gramStart"/>
       <w:r>
         <w:rPr>
@@ -9561,8 +9388,8 @@
       <w:r>
         <w:t xml:space="preserve"> Based Ad View Creation</w:t>
       </w:r>
+      <w:bookmarkEnd w:id="14"/>
       <w:bookmarkEnd w:id="15"/>
-      <w:bookmarkEnd w:id="16"/>
     </w:p>
     <w:p>
       <w:r>
@@ -9574,7 +9401,7 @@
         <w:tblStyle w:val="TableGrid"/>
         <w:tblW w:w="0" w:type="auto"/>
         <w:shd w:val="clear" w:color="auto" w:fill="F2F2F2" w:themeFill="background1" w:themeFillShade="F2"/>
-        <w:tblLook w:val="04A0"/>
+        <w:tblLook w:val="04A0" w:firstRow="1" w:lastRow="0" w:firstColumn="1" w:lastColumn="0" w:noHBand="0" w:noVBand="1"/>
       </w:tblPr>
       <w:tblGrid>
         <w:gridCol w:w="9571"/>
@@ -9637,7 +9464,7 @@
         <w:tblStyle w:val="TableGrid"/>
         <w:tblW w:w="0" w:type="auto"/>
         <w:shd w:val="clear" w:color="auto" w:fill="F2F2F2" w:themeFill="background1" w:themeFillShade="F2"/>
-        <w:tblLook w:val="04A0"/>
+        <w:tblLook w:val="04A0" w:firstRow="1" w:lastRow="0" w:firstColumn="1" w:lastColumn="0" w:noHBand="0" w:noVBand="1"/>
       </w:tblPr>
       <w:tblGrid>
         <w:gridCol w:w="9571"/>
@@ -10223,8 +10050,8 @@
       <w:pPr>
         <w:pStyle w:val="Heading3"/>
       </w:pPr>
-      <w:bookmarkStart w:id="17" w:name="_Toc328415151"/>
-      <w:bookmarkStart w:id="18" w:name="_Toc346225250"/>
+      <w:bookmarkStart w:id="16" w:name="_Toc328415151"/>
+      <w:bookmarkStart w:id="17" w:name="_Toc346225250"/>
       <w:proofErr w:type="gramStart"/>
       <w:r>
         <w:rPr>
@@ -10239,8 +10066,8 @@
       <w:r>
         <w:t xml:space="preserve"> the Ad View</w:t>
       </w:r>
+      <w:bookmarkEnd w:id="16"/>
       <w:bookmarkEnd w:id="17"/>
-      <w:bookmarkEnd w:id="18"/>
     </w:p>
     <w:p>
       <w:r>
@@ -10255,13 +10082,13 @@
           <w:numId w:val="14"/>
         </w:numPr>
       </w:pPr>
-      <w:bookmarkStart w:id="19" w:name="_Toc328415152"/>
-      <w:bookmarkStart w:id="20" w:name="_Toc346225251"/>
+      <w:bookmarkStart w:id="18" w:name="_Toc328415152"/>
+      <w:bookmarkStart w:id="19" w:name="_Toc346225251"/>
       <w:r>
         <w:t>Getting Initial Ad View Content</w:t>
       </w:r>
+      <w:bookmarkEnd w:id="18"/>
       <w:bookmarkEnd w:id="19"/>
-      <w:bookmarkEnd w:id="20"/>
     </w:p>
     <w:p>
       <w:r>
@@ -10301,7 +10128,7 @@
         <w:tblStyle w:val="TableGrid"/>
         <w:tblW w:w="0" w:type="auto"/>
         <w:shd w:val="clear" w:color="auto" w:fill="F2F2F2" w:themeFill="background1" w:themeFillShade="F2"/>
-        <w:tblLook w:val="04A0"/>
+        <w:tblLook w:val="04A0" w:firstRow="1" w:lastRow="0" w:firstColumn="1" w:lastColumn="0" w:noHBand="0" w:noVBand="1"/>
       </w:tblPr>
       <w:tblGrid>
         <w:gridCol w:w="9571"/>
@@ -10420,13 +10247,13 @@
           <w:numId w:val="14"/>
         </w:numPr>
       </w:pPr>
-      <w:bookmarkStart w:id="21" w:name="_Toc328415153"/>
-      <w:bookmarkStart w:id="22" w:name="_Toc346225252"/>
+      <w:bookmarkStart w:id="20" w:name="_Toc328415153"/>
+      <w:bookmarkStart w:id="21" w:name="_Toc346225252"/>
       <w:r>
         <w:t>Creating an Interstitial Ad View</w:t>
       </w:r>
+      <w:bookmarkEnd w:id="20"/>
       <w:bookmarkEnd w:id="21"/>
-      <w:bookmarkEnd w:id="22"/>
     </w:p>
     <w:p>
       <w:r>
@@ -10464,7 +10291,7 @@
         <w:tblStyle w:val="TableGrid"/>
         <w:tblW w:w="0" w:type="auto"/>
         <w:shd w:val="clear" w:color="auto" w:fill="F2F2F2" w:themeFill="background1" w:themeFillShade="F2"/>
-        <w:tblLook w:val="04A0"/>
+        <w:tblLook w:val="04A0" w:firstRow="1" w:lastRow="0" w:firstColumn="1" w:lastColumn="0" w:noHBand="0" w:noVBand="1"/>
       </w:tblPr>
       <w:tblGrid>
         <w:gridCol w:w="9571"/>
@@ -11131,7 +10958,7 @@
                     <pic:cNvPicPr/>
                   </pic:nvPicPr>
                   <pic:blipFill>
-                    <a:blip r:embed="rId22" cstate="print"/>
+                    <a:blip r:embed="rId23" cstate="print"/>
                     <a:stretch>
                       <a:fillRect/>
                     </a:stretch>
@@ -11228,13 +11055,13 @@
           <w:numId w:val="14"/>
         </w:numPr>
       </w:pPr>
-      <w:bookmarkStart w:id="23" w:name="_Toc328415154"/>
-      <w:bookmarkStart w:id="24" w:name="_Toc346225253"/>
+      <w:bookmarkStart w:id="22" w:name="_Toc328415154"/>
+      <w:bookmarkStart w:id="23" w:name="_Toc346225253"/>
       <w:r>
         <w:t>Handling Rotation Changes</w:t>
       </w:r>
+      <w:bookmarkEnd w:id="22"/>
       <w:bookmarkEnd w:id="23"/>
-      <w:bookmarkEnd w:id="24"/>
     </w:p>
     <w:p>
       <w:r>
@@ -11268,7 +11095,7 @@
       <w:r>
         <w:tab/>
       </w:r>
-      <w:hyperlink r:id="rId23" w:history="1">
+      <w:hyperlink r:id="rId24" w:history="1">
         <w:r>
           <w:rPr>
             <w:rStyle w:val="Hyperlink"/>
@@ -11281,6 +11108,11 @@
       </w:r>
     </w:p>
     <w:p>
+      <w:pPr>
+        <w:rPr>
+          <w:lang w:val="en-US"/>
+        </w:rPr>
+      </w:pPr>
       <w:r>
         <w:t>Depending on your UI layout, it is common for the ad view to be one of the elements which SHOULD be reloaded after a screen orientation change (and/or the related physical keyboard change as well.) For example, using our sample layout from section 3 above, the banner ad is mean to use the full width of the screen. After the screen rotates, it is desirable to request a new ad that will better fit into the available space can</w:t>
       </w:r>
@@ -11296,6 +11128,63 @@
       <w:r>
         <w:t xml:space="preserve"> started off in 480x800 vertical orientation, and then rotates, the width is now 800 and the server might have an ad available that is better suited for this display size.) An example of an app showing different ads in portrait and landscape view is shown in the figures below.</w:t>
       </w:r>
+    </w:p>
+    <w:p>
+      <w:pPr>
+        <w:rPr>
+          <w:lang w:val="en-US"/>
+        </w:rPr>
+      </w:pPr>
+      <w:r>
+        <w:rPr>
+          <w:lang w:val="en-US"/>
+        </w:rPr>
+        <w:t xml:space="preserve">The following value is recommended </w:t>
+      </w:r>
+      <w:r>
+        <w:rPr>
+          <w:lang w:val="en-US"/>
+        </w:rPr>
+        <w:t xml:space="preserve">for the activity tag </w:t>
+      </w:r>
+      <w:proofErr w:type="spellStart"/>
+      <w:r>
+        <w:rPr>
+          <w:lang w:val="en-US"/>
+        </w:rPr>
+        <w:t>configChanges</w:t>
+      </w:r>
+      <w:proofErr w:type="spellEnd"/>
+      <w:r>
+        <w:rPr>
+          <w:lang w:val="en-US"/>
+        </w:rPr>
+        <w:t xml:space="preserve"> attribute in the manifest for activities that will contain MASTAdView instances</w:t>
+      </w:r>
+      <w:proofErr w:type="gramStart"/>
+      <w:r>
+        <w:rPr>
+          <w:lang w:val="en-US"/>
+        </w:rPr>
+        <w:t>:</w:t>
+      </w:r>
+      <w:bookmarkStart w:id="24" w:name="_GoBack"/>
+      <w:bookmarkEnd w:id="24"/>
+      <w:proofErr w:type="gramEnd"/>
+      <w:r>
+        <w:rPr>
+          <w:lang w:val="en-US"/>
+        </w:rPr>
+        <w:br/>
+      </w:r>
+      <w:proofErr w:type="spellStart"/>
+      <w:r>
+        <w:rPr>
+          <w:lang w:val="en-US"/>
+        </w:rPr>
+        <w:t>keyboardHidden|orientation|screenSize</w:t>
+      </w:r>
+      <w:proofErr w:type="spellEnd"/>
     </w:p>
     <w:tbl>
       <w:tblPr>
@@ -11309,7 +11198,7 @@
           <w:insideH w:val="none" w:sz="0" w:space="0" w:color="auto"/>
           <w:insideV w:val="none" w:sz="0" w:space="0" w:color="auto"/>
         </w:tblBorders>
-        <w:tblLook w:val="04A0"/>
+        <w:tblLook w:val="04A0" w:firstRow="1" w:lastRow="0" w:firstColumn="1" w:lastColumn="0" w:noHBand="0" w:noVBand="1"/>
       </w:tblPr>
       <w:tblGrid>
         <w:gridCol w:w="9571"/>
@@ -11353,7 +11242,7 @@
                           <pic:cNvPicPr/>
                         </pic:nvPicPr>
                         <pic:blipFill>
-                          <a:blip r:embed="rId24" cstate="print"/>
+                          <a:blip r:embed="rId25" cstate="print"/>
                           <a:stretch>
                             <a:fillRect/>
                           </a:stretch>
@@ -11394,7 +11283,7 @@
                           <pic:cNvPicPr/>
                         </pic:nvPicPr>
                         <pic:blipFill>
-                          <a:blip r:embed="rId25" cstate="print"/>
+                          <a:blip r:embed="rId26" cstate="print"/>
                           <a:stretch>
                             <a:fillRect/>
                           </a:stretch>
@@ -11498,7 +11387,7 @@
         <w:tblStyle w:val="TableGrid"/>
         <w:tblW w:w="0" w:type="auto"/>
         <w:shd w:val="clear" w:color="auto" w:fill="F2F2F2" w:themeFill="background1" w:themeFillShade="F2"/>
-        <w:tblLook w:val="04A0"/>
+        <w:tblLook w:val="04A0" w:firstRow="1" w:lastRow="0" w:firstColumn="1" w:lastColumn="0" w:noHBand="0" w:noVBand="1"/>
       </w:tblPr>
       <w:tblGrid>
         <w:gridCol w:w="9571"/>
@@ -12371,7 +12260,7 @@
         <w:tblStyle w:val="TableGrid"/>
         <w:tblW w:w="0" w:type="auto"/>
         <w:shd w:val="clear" w:color="auto" w:fill="F2F2F2" w:themeFill="background1" w:themeFillShade="F2"/>
-        <w:tblLook w:val="04A0"/>
+        <w:tblLook w:val="04A0" w:firstRow="1" w:lastRow="0" w:firstColumn="1" w:lastColumn="0" w:noHBand="0" w:noVBand="1"/>
       </w:tblPr>
       <w:tblGrid>
         <w:gridCol w:w="9571"/>
@@ -13021,7 +12910,7 @@
       <w:r>
         <w:t xml:space="preserve">You will find more thorough, complex examples and additional use cases in the sample application and documentation distributed with the SDK. Both the sample app and the SDK itself are available in source code form from: </w:t>
       </w:r>
-      <w:hyperlink r:id="rId26" w:history="1">
+      <w:hyperlink r:id="rId27" w:history="1">
         <w:r>
           <w:rPr>
             <w:rStyle w:val="Hyperlink"/>
@@ -13037,7 +12926,7 @@
       <w:r>
         <w:t xml:space="preserve">You can also find additional documentation, information, and other supported platforms on our developer wiki at: </w:t>
       </w:r>
-      <w:hyperlink r:id="rId27" w:history="1">
+      <w:hyperlink r:id="rId28" w:history="1">
         <w:r>
           <w:rPr>
             <w:rStyle w:val="Hyperlink"/>
@@ -13070,8 +12959,12 @@
       </w:pPr>
     </w:p>
     <w:sectPr>
-      <w:headerReference w:type="default" r:id="rId28"/>
-      <w:footerReference w:type="default" r:id="rId29"/>
+      <w:headerReference w:type="even" r:id="rId29"/>
+      <w:headerReference w:type="default" r:id="rId30"/>
+      <w:footerReference w:type="even" r:id="rId31"/>
+      <w:footerReference w:type="default" r:id="rId32"/>
+      <w:headerReference w:type="first" r:id="rId33"/>
+      <w:footerReference w:type="first" r:id="rId34"/>
       <w:pgSz w:w="11906" w:h="16838"/>
       <w:pgMar w:top="1134" w:right="850" w:bottom="1134" w:left="1701" w:header="708" w:footer="708" w:gutter="0"/>
       <w:cols w:space="708"/>
@@ -13082,7 +12975,7 @@
 </file>
 
 <file path=word/endnotes.xml><?xml version="1.0" encoding="utf-8"?>
-<w:endnotes xmlns:ve="http://schemas.openxmlformats.org/markup-compatibility/2006" xmlns:o="urn:schemas-microsoft-com:office:office" xmlns:r="http://schemas.openxmlformats.org/officeDocument/2006/relationships" xmlns:m="http://schemas.openxmlformats.org/officeDocument/2006/math" xmlns:v="urn:schemas-microsoft-com:vml" xmlns:wp="http://schemas.openxmlformats.org/drawingml/2006/wordprocessingDrawing" xmlns:w10="urn:schemas-microsoft-com:office:word" xmlns:w="http://schemas.openxmlformats.org/wordprocessingml/2006/main" xmlns:wne="http://schemas.microsoft.com/office/word/2006/wordml">
+<w:endnotes xmlns:wpc="http://schemas.microsoft.com/office/word/2010/wordprocessingCanvas" xmlns:mc="http://schemas.openxmlformats.org/markup-compatibility/2006" xmlns:o="urn:schemas-microsoft-com:office:office" xmlns:r="http://schemas.openxmlformats.org/officeDocument/2006/relationships" xmlns:m="http://schemas.openxmlformats.org/officeDocument/2006/math" xmlns:v="urn:schemas-microsoft-com:vml" xmlns:wp14="http://schemas.microsoft.com/office/word/2010/wordprocessingDrawing" xmlns:wp="http://schemas.openxmlformats.org/drawingml/2006/wordprocessingDrawing" xmlns:w10="urn:schemas-microsoft-com:office:word" xmlns:w="http://schemas.openxmlformats.org/wordprocessingml/2006/main" xmlns:w14="http://schemas.microsoft.com/office/word/2010/wordml" xmlns:wpg="http://schemas.microsoft.com/office/word/2010/wordprocessingGroup" xmlns:wpi="http://schemas.microsoft.com/office/word/2010/wordprocessingInk" xmlns:wne="http://schemas.microsoft.com/office/word/2006/wordml" xmlns:wps="http://schemas.microsoft.com/office/word/2010/wordprocessingShape" mc:Ignorable="w14 wp14">
   <w:endnote w:type="separator" w:id="-1">
     <w:p>
       <w:pPr>
@@ -13107,7 +13000,17 @@
 </file>
 
 <file path=word/footer1.xml><?xml version="1.0" encoding="utf-8"?>
-<w:ftr xmlns:ve="http://schemas.openxmlformats.org/markup-compatibility/2006" xmlns:o="urn:schemas-microsoft-com:office:office" xmlns:r="http://schemas.openxmlformats.org/officeDocument/2006/relationships" xmlns:m="http://schemas.openxmlformats.org/officeDocument/2006/math" xmlns:v="urn:schemas-microsoft-com:vml" xmlns:wp="http://schemas.openxmlformats.org/drawingml/2006/wordprocessingDrawing" xmlns:w10="urn:schemas-microsoft-com:office:word" xmlns:w="http://schemas.openxmlformats.org/wordprocessingml/2006/main" xmlns:wne="http://schemas.microsoft.com/office/word/2006/wordml">
+<w:ftr xmlns:wpc="http://schemas.microsoft.com/office/word/2010/wordprocessingCanvas" xmlns:mc="http://schemas.openxmlformats.org/markup-compatibility/2006" xmlns:o="urn:schemas-microsoft-com:office:office" xmlns:r="http://schemas.openxmlformats.org/officeDocument/2006/relationships" xmlns:m="http://schemas.openxmlformats.org/officeDocument/2006/math" xmlns:v="urn:schemas-microsoft-com:vml" xmlns:wp14="http://schemas.microsoft.com/office/word/2010/wordprocessingDrawing" xmlns:wp="http://schemas.openxmlformats.org/drawingml/2006/wordprocessingDrawing" xmlns:w10="urn:schemas-microsoft-com:office:word" xmlns:w="http://schemas.openxmlformats.org/wordprocessingml/2006/main" xmlns:w14="http://schemas.microsoft.com/office/word/2010/wordml" xmlns:wpg="http://schemas.microsoft.com/office/word/2010/wordprocessingGroup" xmlns:wpi="http://schemas.microsoft.com/office/word/2010/wordprocessingInk" xmlns:wne="http://schemas.microsoft.com/office/word/2006/wordml" xmlns:wps="http://schemas.microsoft.com/office/word/2010/wordprocessingShape" mc:Ignorable="w14 wp14">
+  <w:p>
+    <w:pPr>
+      <w:pStyle w:val="Footer"/>
+    </w:pPr>
+  </w:p>
+</w:ftr>
+</file>
+
+<file path=word/footer2.xml><?xml version="1.0" encoding="utf-8"?>
+<w:ftr xmlns:wpc="http://schemas.microsoft.com/office/word/2010/wordprocessingCanvas" xmlns:mc="http://schemas.openxmlformats.org/markup-compatibility/2006" xmlns:o="urn:schemas-microsoft-com:office:office" xmlns:r="http://schemas.openxmlformats.org/officeDocument/2006/relationships" xmlns:m="http://schemas.openxmlformats.org/officeDocument/2006/math" xmlns:v="urn:schemas-microsoft-com:vml" xmlns:wp14="http://schemas.microsoft.com/office/word/2010/wordprocessingDrawing" xmlns:wp="http://schemas.openxmlformats.org/drawingml/2006/wordprocessingDrawing" xmlns:w10="urn:schemas-microsoft-com:office:word" xmlns:w="http://schemas.openxmlformats.org/wordprocessingml/2006/main" xmlns:w14="http://schemas.microsoft.com/office/word/2010/wordml" xmlns:wpg="http://schemas.microsoft.com/office/word/2010/wordprocessingGroup" xmlns:wpi="http://schemas.microsoft.com/office/word/2010/wordprocessingInk" xmlns:wne="http://schemas.microsoft.com/office/word/2006/wordml" xmlns:wps="http://schemas.microsoft.com/office/word/2010/wordprocessingShape" mc:Ignorable="w14 wp14">
   <w:p>
     <w:pPr>
       <w:pStyle w:val="Footer"/>
@@ -13207,7 +13110,7 @@
         <w:noProof/>
         <w:lang w:val="en-US"/>
       </w:rPr>
-      <w:t>20</w:t>
+      <w:t>17</w:t>
     </w:r>
     <w:r>
       <w:fldChar w:fldCharType="end"/>
@@ -13224,8 +13127,18 @@
 </w:ftr>
 </file>
 
+<file path=word/footer3.xml><?xml version="1.0" encoding="utf-8"?>
+<w:ftr xmlns:wpc="http://schemas.microsoft.com/office/word/2010/wordprocessingCanvas" xmlns:mc="http://schemas.openxmlformats.org/markup-compatibility/2006" xmlns:o="urn:schemas-microsoft-com:office:office" xmlns:r="http://schemas.openxmlformats.org/officeDocument/2006/relationships" xmlns:m="http://schemas.openxmlformats.org/officeDocument/2006/math" xmlns:v="urn:schemas-microsoft-com:vml" xmlns:wp14="http://schemas.microsoft.com/office/word/2010/wordprocessingDrawing" xmlns:wp="http://schemas.openxmlformats.org/drawingml/2006/wordprocessingDrawing" xmlns:w10="urn:schemas-microsoft-com:office:word" xmlns:w="http://schemas.openxmlformats.org/wordprocessingml/2006/main" xmlns:w14="http://schemas.microsoft.com/office/word/2010/wordml" xmlns:wpg="http://schemas.microsoft.com/office/word/2010/wordprocessingGroup" xmlns:wpi="http://schemas.microsoft.com/office/word/2010/wordprocessingInk" xmlns:wne="http://schemas.microsoft.com/office/word/2006/wordml" xmlns:wps="http://schemas.microsoft.com/office/word/2010/wordprocessingShape" mc:Ignorable="w14 wp14">
+  <w:p>
+    <w:pPr>
+      <w:pStyle w:val="Footer"/>
+    </w:pPr>
+  </w:p>
+</w:ftr>
+</file>
+
 <file path=word/footnotes.xml><?xml version="1.0" encoding="utf-8"?>
-<w:footnotes xmlns:ve="http://schemas.openxmlformats.org/markup-compatibility/2006" xmlns:o="urn:schemas-microsoft-com:office:office" xmlns:r="http://schemas.openxmlformats.org/officeDocument/2006/relationships" xmlns:m="http://schemas.openxmlformats.org/officeDocument/2006/math" xmlns:v="urn:schemas-microsoft-com:vml" xmlns:wp="http://schemas.openxmlformats.org/drawingml/2006/wordprocessingDrawing" xmlns:w10="urn:schemas-microsoft-com:office:word" xmlns:w="http://schemas.openxmlformats.org/wordprocessingml/2006/main" xmlns:wne="http://schemas.microsoft.com/office/word/2006/wordml">
+<w:footnotes xmlns:wpc="http://schemas.microsoft.com/office/word/2010/wordprocessingCanvas" xmlns:mc="http://schemas.openxmlformats.org/markup-compatibility/2006" xmlns:o="urn:schemas-microsoft-com:office:office" xmlns:r="http://schemas.openxmlformats.org/officeDocument/2006/relationships" xmlns:m="http://schemas.openxmlformats.org/officeDocument/2006/math" xmlns:v="urn:schemas-microsoft-com:vml" xmlns:wp14="http://schemas.microsoft.com/office/word/2010/wordprocessingDrawing" xmlns:wp="http://schemas.openxmlformats.org/drawingml/2006/wordprocessingDrawing" xmlns:w10="urn:schemas-microsoft-com:office:word" xmlns:w="http://schemas.openxmlformats.org/wordprocessingml/2006/main" xmlns:w14="http://schemas.microsoft.com/office/word/2010/wordml" xmlns:wpg="http://schemas.microsoft.com/office/word/2010/wordprocessingGroup" xmlns:wpi="http://schemas.microsoft.com/office/word/2010/wordprocessingInk" xmlns:wne="http://schemas.microsoft.com/office/word/2006/wordml" xmlns:wps="http://schemas.microsoft.com/office/word/2010/wordprocessingShape" mc:Ignorable="w14 wp14">
   <w:footnote w:type="separator" w:id="-1">
     <w:p>
       <w:pPr>
@@ -13250,7 +13163,17 @@
 </file>
 
 <file path=word/header1.xml><?xml version="1.0" encoding="utf-8"?>
-<w:hdr xmlns:ve="http://schemas.openxmlformats.org/markup-compatibility/2006" xmlns:o="urn:schemas-microsoft-com:office:office" xmlns:r="http://schemas.openxmlformats.org/officeDocument/2006/relationships" xmlns:m="http://schemas.openxmlformats.org/officeDocument/2006/math" xmlns:v="urn:schemas-microsoft-com:vml" xmlns:wp="http://schemas.openxmlformats.org/drawingml/2006/wordprocessingDrawing" xmlns:w10="urn:schemas-microsoft-com:office:word" xmlns:w="http://schemas.openxmlformats.org/wordprocessingml/2006/main" xmlns:wne="http://schemas.microsoft.com/office/word/2006/wordml">
+<w:hdr xmlns:wpc="http://schemas.microsoft.com/office/word/2010/wordprocessingCanvas" xmlns:mc="http://schemas.openxmlformats.org/markup-compatibility/2006" xmlns:o="urn:schemas-microsoft-com:office:office" xmlns:r="http://schemas.openxmlformats.org/officeDocument/2006/relationships" xmlns:m="http://schemas.openxmlformats.org/officeDocument/2006/math" xmlns:v="urn:schemas-microsoft-com:vml" xmlns:wp14="http://schemas.microsoft.com/office/word/2010/wordprocessingDrawing" xmlns:wp="http://schemas.openxmlformats.org/drawingml/2006/wordprocessingDrawing" xmlns:w10="urn:schemas-microsoft-com:office:word" xmlns:w="http://schemas.openxmlformats.org/wordprocessingml/2006/main" xmlns:w14="http://schemas.microsoft.com/office/word/2010/wordml" xmlns:wpg="http://schemas.microsoft.com/office/word/2010/wordprocessingGroup" xmlns:wpi="http://schemas.microsoft.com/office/word/2010/wordprocessingInk" xmlns:wne="http://schemas.microsoft.com/office/word/2006/wordml" xmlns:wps="http://schemas.microsoft.com/office/word/2010/wordprocessingShape" mc:Ignorable="w14 wp14">
+  <w:p>
+    <w:pPr>
+      <w:pStyle w:val="Header"/>
+    </w:pPr>
+  </w:p>
+</w:hdr>
+</file>
+
+<file path=word/header2.xml><?xml version="1.0" encoding="utf-8"?>
+<w:hdr xmlns:wpc="http://schemas.microsoft.com/office/word/2010/wordprocessingCanvas" xmlns:mc="http://schemas.openxmlformats.org/markup-compatibility/2006" xmlns:o="urn:schemas-microsoft-com:office:office" xmlns:r="http://schemas.openxmlformats.org/officeDocument/2006/relationships" xmlns:m="http://schemas.openxmlformats.org/officeDocument/2006/math" xmlns:v="urn:schemas-microsoft-com:vml" xmlns:wp14="http://schemas.microsoft.com/office/word/2010/wordprocessingDrawing" xmlns:wp="http://schemas.openxmlformats.org/drawingml/2006/wordprocessingDrawing" xmlns:w10="urn:schemas-microsoft-com:office:word" xmlns:w="http://schemas.openxmlformats.org/wordprocessingml/2006/main" xmlns:w14="http://schemas.microsoft.com/office/word/2010/wordml" xmlns:wpg="http://schemas.microsoft.com/office/word/2010/wordprocessingGroup" xmlns:wpi="http://schemas.microsoft.com/office/word/2010/wordprocessingInk" xmlns:wne="http://schemas.microsoft.com/office/word/2006/wordml" xmlns:wps="http://schemas.microsoft.com/office/word/2010/wordprocessingShape" mc:Ignorable="w14 wp14">
   <w:p>
     <w:pPr>
       <w:pStyle w:val="Header"/>
@@ -13315,8 +13238,18 @@
 </w:hdr>
 </file>
 
+<file path=word/header3.xml><?xml version="1.0" encoding="utf-8"?>
+<w:hdr xmlns:wpc="http://schemas.microsoft.com/office/word/2010/wordprocessingCanvas" xmlns:mc="http://schemas.openxmlformats.org/markup-compatibility/2006" xmlns:o="urn:schemas-microsoft-com:office:office" xmlns:r="http://schemas.openxmlformats.org/officeDocument/2006/relationships" xmlns:m="http://schemas.openxmlformats.org/officeDocument/2006/math" xmlns:v="urn:schemas-microsoft-com:vml" xmlns:wp14="http://schemas.microsoft.com/office/word/2010/wordprocessingDrawing" xmlns:wp="http://schemas.openxmlformats.org/drawingml/2006/wordprocessingDrawing" xmlns:w10="urn:schemas-microsoft-com:office:word" xmlns:w="http://schemas.openxmlformats.org/wordprocessingml/2006/main" xmlns:w14="http://schemas.microsoft.com/office/word/2010/wordml" xmlns:wpg="http://schemas.microsoft.com/office/word/2010/wordprocessingGroup" xmlns:wpi="http://schemas.microsoft.com/office/word/2010/wordprocessingInk" xmlns:wne="http://schemas.microsoft.com/office/word/2006/wordml" xmlns:wps="http://schemas.microsoft.com/office/word/2010/wordprocessingShape" mc:Ignorable="w14 wp14">
+  <w:p>
+    <w:pPr>
+      <w:pStyle w:val="Header"/>
+    </w:pPr>
+  </w:p>
+</w:hdr>
+</file>
+
 <file path=word/numbering.xml><?xml version="1.0" encoding="utf-8"?>
-<w:numbering xmlns:ve="http://schemas.openxmlformats.org/markup-compatibility/2006" xmlns:o="urn:schemas-microsoft-com:office:office" xmlns:r="http://schemas.openxmlformats.org/officeDocument/2006/relationships" xmlns:m="http://schemas.openxmlformats.org/officeDocument/2006/math" xmlns:v="urn:schemas-microsoft-com:vml" xmlns:wp="http://schemas.openxmlformats.org/drawingml/2006/wordprocessingDrawing" xmlns:w10="urn:schemas-microsoft-com:office:word" xmlns:w="http://schemas.openxmlformats.org/wordprocessingml/2006/main" xmlns:wne="http://schemas.microsoft.com/office/word/2006/wordml">
+<w:numbering xmlns:wpc="http://schemas.microsoft.com/office/word/2010/wordprocessingCanvas" xmlns:mc="http://schemas.openxmlformats.org/markup-compatibility/2006" xmlns:o="urn:schemas-microsoft-com:office:office" xmlns:r="http://schemas.openxmlformats.org/officeDocument/2006/relationships" xmlns:m="http://schemas.openxmlformats.org/officeDocument/2006/math" xmlns:v="urn:schemas-microsoft-com:vml" xmlns:wp14="http://schemas.microsoft.com/office/word/2010/wordprocessingDrawing" xmlns:wp="http://schemas.openxmlformats.org/drawingml/2006/wordprocessingDrawing" xmlns:w10="urn:schemas-microsoft-com:office:word" xmlns:w="http://schemas.openxmlformats.org/wordprocessingml/2006/main" xmlns:w14="http://schemas.microsoft.com/office/word/2010/wordml" xmlns:wpg="http://schemas.microsoft.com/office/word/2010/wordprocessingGroup" xmlns:wpi="http://schemas.microsoft.com/office/word/2010/wordprocessingInk" xmlns:wne="http://schemas.microsoft.com/office/word/2006/wordml" xmlns:wps="http://schemas.microsoft.com/office/word/2010/wordprocessingShape" mc:Ignorable="w14 wp14">
   <w:abstractNum w:abstractNumId="0">
     <w:nsid w:val="02523977"/>
     <w:multiLevelType w:val="hybridMultilevel"/>
@@ -15254,7 +15187,7 @@
 </file>
 
 <file path=word/styles.xml><?xml version="1.0" encoding="utf-8"?>
-<w:styles xmlns:r="http://schemas.openxmlformats.org/officeDocument/2006/relationships" xmlns:w="http://schemas.openxmlformats.org/wordprocessingml/2006/main">
+<w:styles xmlns:mc="http://schemas.openxmlformats.org/markup-compatibility/2006" xmlns:r="http://schemas.openxmlformats.org/officeDocument/2006/relationships" xmlns:w="http://schemas.openxmlformats.org/wordprocessingml/2006/main" xmlns:w14="http://schemas.microsoft.com/office/word/2010/wordml" mc:Ignorable="w14">
   <w:docDefaults>
     <w:rPrDefault>
       <w:rPr>
@@ -15538,7 +15471,6 @@
     <w:uiPriority w:val="99"/>
     <w:semiHidden/>
     <w:unhideWhenUsed/>
-    <w:qFormat/>
     <w:tblPr>
       <w:tblInd w:w="0" w:type="dxa"/>
       <w:tblCellMar>
@@ -15949,6 +15881,18 @@
       <w:lang w:val="en-US"/>
     </w:rPr>
   </w:style>
+  <w:style w:type="character" w:styleId="FollowedHyperlink">
+    <w:name w:val="FollowedHyperlink"/>
+    <w:basedOn w:val="DefaultParagraphFont"/>
+    <w:uiPriority w:val="99"/>
+    <w:semiHidden/>
+    <w:unhideWhenUsed/>
+    <w:rsid w:val="00D8300B"/>
+    <w:rPr>
+      <w:color w:val="800080" w:themeColor="followedHyperlink"/>
+      <w:u w:val="single"/>
+    </w:rPr>
+  </w:style>
 </w:styles>
 </file>
 
@@ -16108,17 +16052,17 @@
     <w:lsdException w:name="Bibliography" w:uiPriority="37"/>
     <w:lsdException w:name="TOC Heading" w:uiPriority="39" w:qFormat="1"/>
   </w:latentStyles>
-  <w:style w:type="paragraph" w:default="1" w:styleId="a">
+  <w:style w:type="paragraph" w:default="1" w:styleId="Normal">
     <w:name w:val="Normal"/>
     <w:qFormat/>
   </w:style>
-  <w:style w:type="character" w:default="1" w:styleId="a0">
+  <w:style w:type="character" w:default="1" w:styleId="DefaultParagraphFont">
     <w:name w:val="Default Paragraph Font"/>
     <w:uiPriority w:val="1"/>
     <w:semiHidden/>
     <w:unhideWhenUsed/>
   </w:style>
-  <w:style w:type="table" w:default="1" w:styleId="a1">
+  <w:style w:type="table" w:default="1" w:styleId="TableNormal">
     <w:name w:val="Normal Table"/>
     <w:uiPriority w:val="99"/>
     <w:semiHidden/>
@@ -16133,7 +16077,7 @@
       </w:tblCellMar>
     </w:tblPr>
   </w:style>
-  <w:style w:type="numbering" w:default="1" w:styleId="a2">
+  <w:style w:type="numbering" w:default="1" w:styleId="NoList">
     <w:name w:val="No List"/>
     <w:uiPriority w:val="99"/>
     <w:semiHidden/>
@@ -16430,7 +16374,7 @@
 </file>
 
 <file path=customXml/itemProps1.xml><?xml version="1.0" encoding="utf-8"?>
-<ds:datastoreItem xmlns:ds="http://schemas.openxmlformats.org/officeDocument/2006/customXml" ds:itemID="{7469762B-D605-4091-89FD-410CB237A22B}">
+<ds:datastoreItem xmlns:ds="http://schemas.openxmlformats.org/officeDocument/2006/customXml" ds:itemID="{33E892CF-3BDB-41EC-BD82-67CCAD909A35}">
   <ds:schemaRefs>
     <ds:schemaRef ds:uri="http://schemas.openxmlformats.org/officeDocument/2006/bibliography"/>
   </ds:schemaRefs>

</xml_diff>

<commit_message>
Removed 3.0.1 section from documentation as release notes are now in README.txt for the project.
git-svn-id: http://mocean-sdk-android.googlecode.com/svn/trunk@272 f3a8e223-0ac0-4266-b396-771bc5b56a4e
</commit_message>
<xml_diff>
--- a/Sources/MASTAdView/Documentation/mOcean_Android_Developer_Documentation.docx
+++ b/Sources/MASTAdView/Documentation/mOcean_Android_Developer_Documentation.docx
@@ -412,6 +412,8 @@
             </w:rPr>
             <w:instrText xml:space="preserve"> TOC \o "1-3" \h \z \u </w:instrText>
           </w:r>
+          <w:bookmarkStart w:id="0" w:name="_GoBack"/>
+          <w:bookmarkEnd w:id="0"/>
           <w:r>
             <w:fldChar w:fldCharType="separate"/>
           </w:r>
@@ -517,78 +519,6 @@
                 <w:webHidden/>
               </w:rPr>
               <w:instrText xml:space="preserve"> PAGEREF _Toc346225238 \h </w:instrText>
-            </w:r>
-            <w:r>
-              <w:rPr>
-                <w:noProof/>
-                <w:webHidden/>
-              </w:rPr>
-            </w:r>
-            <w:r>
-              <w:rPr>
-                <w:noProof/>
-                <w:webHidden/>
-              </w:rPr>
-              <w:fldChar w:fldCharType="separate"/>
-            </w:r>
-            <w:r>
-              <w:rPr>
-                <w:noProof/>
-                <w:webHidden/>
-              </w:rPr>
-              <w:t>3</w:t>
-            </w:r>
-            <w:r>
-              <w:rPr>
-                <w:noProof/>
-                <w:webHidden/>
-              </w:rPr>
-              <w:fldChar w:fldCharType="end"/>
-            </w:r>
-          </w:hyperlink>
-        </w:p>
-        <w:p>
-          <w:pPr>
-            <w:pStyle w:val="TOC3"/>
-            <w:tabs>
-              <w:tab w:val="right" w:leader="dot" w:pos="9345"/>
-            </w:tabs>
-            <w:rPr>
-              <w:rFonts w:eastAsiaTheme="minorEastAsia"/>
-              <w:noProof/>
-              <w:lang w:val="en-US"/>
-            </w:rPr>
-          </w:pPr>
-          <w:hyperlink w:anchor="_Toc346225239" w:history="1">
-            <w:r>
-              <w:rPr>
-                <w:rStyle w:val="Hyperlink"/>
-                <w:rFonts w:cstheme="minorHAnsi"/>
-                <w:noProof/>
-                <w:lang w:val="en-US"/>
-              </w:rPr>
-              <w:t>What’s new in 3.0.1:</w:t>
-            </w:r>
-            <w:r>
-              <w:rPr>
-                <w:noProof/>
-                <w:webHidden/>
-              </w:rPr>
-              <w:tab/>
-            </w:r>
-            <w:r>
-              <w:rPr>
-                <w:noProof/>
-                <w:webHidden/>
-              </w:rPr>
-              <w:fldChar w:fldCharType="begin"/>
-            </w:r>
-            <w:r>
-              <w:rPr>
-                <w:noProof/>
-                <w:webHidden/>
-              </w:rPr>
-              <w:instrText xml:space="preserve"> PAGEREF _Toc346225239 \h </w:instrText>
             </w:r>
             <w:r>
               <w:rPr>
@@ -1931,7 +1861,7 @@
           <w:lang w:val="en-US"/>
         </w:rPr>
       </w:pPr>
-      <w:bookmarkStart w:id="0" w:name="_Toc346225237"/>
+      <w:bookmarkStart w:id="1" w:name="_Toc346225237"/>
       <w:r>
         <w:rPr>
           <w:rFonts w:asciiTheme="minorHAnsi" w:hAnsiTheme="minorHAnsi" w:cstheme="minorHAnsi"/>
@@ -1940,7 +1870,7 @@
         <w:lastRenderedPageBreak/>
         <w:t>Overview</w:t>
       </w:r>
-      <w:bookmarkEnd w:id="0"/>
+      <w:bookmarkEnd w:id="1"/>
     </w:p>
     <w:p>
       <w:pPr>
@@ -1980,7 +1910,7 @@
           <w:lang w:val="en-US"/>
         </w:rPr>
       </w:pPr>
-      <w:bookmarkStart w:id="1" w:name="_Toc346225238"/>
+      <w:bookmarkStart w:id="2" w:name="_Toc346225238"/>
       <w:r>
         <w:rPr>
           <w:rFonts w:asciiTheme="minorHAnsi" w:hAnsiTheme="minorHAnsi" w:cstheme="minorHAnsi"/>
@@ -1988,7 +1918,7 @@
         </w:rPr>
         <w:t>Section 1 - Setup</w:t>
       </w:r>
-      <w:bookmarkEnd w:id="1"/>
+      <w:bookmarkEnd w:id="2"/>
     </w:p>
     <w:p>
       <w:pPr>
@@ -1998,7 +1928,7 @@
           <w:lang w:val="en-US"/>
         </w:rPr>
       </w:pPr>
-      <w:bookmarkStart w:id="2" w:name="_Toc346225240"/>
+      <w:bookmarkStart w:id="3" w:name="_Toc346225240"/>
       <w:r>
         <w:rPr>
           <w:rFonts w:asciiTheme="minorHAnsi" w:hAnsiTheme="minorHAnsi" w:cstheme="minorHAnsi"/>
@@ -2028,7 +1958,7 @@
         </w:rPr>
         <w:t>:</w:t>
       </w:r>
-      <w:bookmarkEnd w:id="2"/>
+      <w:bookmarkEnd w:id="3"/>
       <w:proofErr w:type="gramEnd"/>
     </w:p>
     <w:p>
@@ -2403,7 +2333,7 @@
           <w:lang w:val="en-US"/>
         </w:rPr>
       </w:pPr>
-      <w:bookmarkStart w:id="3" w:name="_Toc346225241"/>
+      <w:bookmarkStart w:id="4" w:name="_Toc346225241"/>
       <w:r>
         <w:rPr>
           <w:rFonts w:asciiTheme="minorHAnsi" w:hAnsiTheme="minorHAnsi" w:cstheme="minorHAnsi"/>
@@ -2418,7 +2348,7 @@
         </w:rPr>
         <w:t>:</w:t>
       </w:r>
-      <w:bookmarkEnd w:id="3"/>
+      <w:bookmarkEnd w:id="4"/>
     </w:p>
     <w:p>
       <w:pPr>
@@ -3667,14 +3597,14 @@
           <w:lang w:val="en-US"/>
         </w:rPr>
       </w:pPr>
-      <w:bookmarkStart w:id="4" w:name="_Toc346225242"/>
+      <w:bookmarkStart w:id="5" w:name="_Toc346225242"/>
       <w:r>
         <w:rPr>
           <w:rFonts w:asciiTheme="minorHAnsi" w:hAnsiTheme="minorHAnsi" w:cstheme="minorHAnsi"/>
         </w:rPr>
         <w:t>System requirements:</w:t>
       </w:r>
-      <w:bookmarkEnd w:id="4"/>
+      <w:bookmarkEnd w:id="5"/>
     </w:p>
     <w:p>
       <w:pPr>
@@ -3821,7 +3751,7 @@
           <w:lang w:val="en-US"/>
         </w:rPr>
       </w:pPr>
-      <w:bookmarkStart w:id="5" w:name="_Toc346225243"/>
+      <w:bookmarkStart w:id="6" w:name="_Toc346225243"/>
       <w:r>
         <w:rPr>
           <w:rFonts w:asciiTheme="minorHAnsi" w:hAnsiTheme="minorHAnsi" w:cstheme="minorHAnsi"/>
@@ -3843,7 +3773,7 @@
         </w:rPr>
         <w:t>contents:</w:t>
       </w:r>
-      <w:bookmarkEnd w:id="5"/>
+      <w:bookmarkEnd w:id="6"/>
     </w:p>
     <w:p>
       <w:pPr>
@@ -3893,7 +3823,7 @@
           <w:lang w:val="en-US"/>
         </w:rPr>
       </w:pPr>
-      <w:bookmarkStart w:id="6" w:name="_Toc346225244"/>
+      <w:bookmarkStart w:id="7" w:name="_Toc346225244"/>
       <w:r>
         <w:rPr>
           <w:rFonts w:asciiTheme="minorHAnsi" w:hAnsiTheme="minorHAnsi" w:cstheme="minorHAnsi"/>
@@ -3901,7 +3831,7 @@
         </w:rPr>
         <w:t>Installation instructions:</w:t>
       </w:r>
-      <w:bookmarkEnd w:id="6"/>
+      <w:bookmarkEnd w:id="7"/>
       <w:r>
         <w:rPr>
           <w:rFonts w:asciiTheme="minorHAnsi" w:hAnsiTheme="minorHAnsi" w:cstheme="minorHAnsi"/>
@@ -7930,7 +7860,7 @@
           <w:lang w:val="en-US"/>
         </w:rPr>
       </w:pPr>
-      <w:bookmarkStart w:id="7" w:name="_Toc346225245"/>
+      <w:bookmarkStart w:id="8" w:name="_Toc346225245"/>
       <w:r>
         <w:rPr>
           <w:rFonts w:asciiTheme="minorHAnsi" w:hAnsiTheme="minorHAnsi" w:cstheme="minorHAnsi"/>
@@ -7939,7 +7869,7 @@
         <w:lastRenderedPageBreak/>
         <w:t>Section 2 - Getting Started with Development</w:t>
       </w:r>
-      <w:bookmarkEnd w:id="7"/>
+      <w:bookmarkEnd w:id="8"/>
     </w:p>
     <w:p>
       <w:pPr>
@@ -7949,13 +7879,13 @@
           <w:numId w:val="14"/>
         </w:numPr>
       </w:pPr>
-      <w:bookmarkStart w:id="8" w:name="_Toc328415147"/>
-      <w:bookmarkStart w:id="9" w:name="_Toc346225246"/>
+      <w:bookmarkStart w:id="9" w:name="_Toc328415147"/>
+      <w:bookmarkStart w:id="10" w:name="_Toc346225246"/>
       <w:r>
         <w:t>User Interface / Layout (Design)</w:t>
       </w:r>
-      <w:bookmarkEnd w:id="8"/>
       <w:bookmarkEnd w:id="9"/>
+      <w:bookmarkEnd w:id="10"/>
     </w:p>
     <w:p>
       <w:r>
@@ -8210,13 +8140,13 @@
           <w:numId w:val="14"/>
         </w:numPr>
       </w:pPr>
-      <w:bookmarkStart w:id="10" w:name="_Toc328415148"/>
-      <w:bookmarkStart w:id="11" w:name="_Toc346225247"/>
+      <w:bookmarkStart w:id="11" w:name="_Toc328415148"/>
+      <w:bookmarkStart w:id="12" w:name="_Toc346225247"/>
       <w:r>
         <w:t>Creating a Banner Ad View</w:t>
       </w:r>
-      <w:bookmarkEnd w:id="10"/>
       <w:bookmarkEnd w:id="11"/>
+      <w:bookmarkEnd w:id="12"/>
     </w:p>
     <w:p>
       <w:r>
@@ -8251,8 +8181,8 @@
       <w:pPr>
         <w:pStyle w:val="Heading3"/>
       </w:pPr>
-      <w:bookmarkStart w:id="12" w:name="_Toc328415149"/>
-      <w:bookmarkStart w:id="13" w:name="_Toc346225248"/>
+      <w:bookmarkStart w:id="13" w:name="_Toc328415149"/>
+      <w:bookmarkStart w:id="14" w:name="_Toc346225248"/>
       <w:proofErr w:type="gramStart"/>
       <w:r>
         <w:rPr>
@@ -8267,8 +8197,8 @@
       <w:r>
         <w:t xml:space="preserve"> Based Ad View Creation</w:t>
       </w:r>
-      <w:bookmarkEnd w:id="12"/>
       <w:bookmarkEnd w:id="13"/>
+      <w:bookmarkEnd w:id="14"/>
     </w:p>
     <w:p>
       <w:r>
@@ -9372,8 +9302,8 @@
       <w:pPr>
         <w:pStyle w:val="Heading3"/>
       </w:pPr>
-      <w:bookmarkStart w:id="14" w:name="_Toc328415150"/>
-      <w:bookmarkStart w:id="15" w:name="_Toc346225249"/>
+      <w:bookmarkStart w:id="15" w:name="_Toc328415150"/>
+      <w:bookmarkStart w:id="16" w:name="_Toc346225249"/>
       <w:proofErr w:type="gramStart"/>
       <w:r>
         <w:rPr>
@@ -9388,8 +9318,8 @@
       <w:r>
         <w:t xml:space="preserve"> Based Ad View Creation</w:t>
       </w:r>
-      <w:bookmarkEnd w:id="14"/>
       <w:bookmarkEnd w:id="15"/>
+      <w:bookmarkEnd w:id="16"/>
     </w:p>
     <w:p>
       <w:r>
@@ -10050,8 +9980,8 @@
       <w:pPr>
         <w:pStyle w:val="Heading3"/>
       </w:pPr>
-      <w:bookmarkStart w:id="16" w:name="_Toc328415151"/>
-      <w:bookmarkStart w:id="17" w:name="_Toc346225250"/>
+      <w:bookmarkStart w:id="17" w:name="_Toc328415151"/>
+      <w:bookmarkStart w:id="18" w:name="_Toc346225250"/>
       <w:proofErr w:type="gramStart"/>
       <w:r>
         <w:rPr>
@@ -10066,8 +9996,8 @@
       <w:r>
         <w:t xml:space="preserve"> the Ad View</w:t>
       </w:r>
-      <w:bookmarkEnd w:id="16"/>
       <w:bookmarkEnd w:id="17"/>
+      <w:bookmarkEnd w:id="18"/>
     </w:p>
     <w:p>
       <w:r>
@@ -10082,13 +10012,13 @@
           <w:numId w:val="14"/>
         </w:numPr>
       </w:pPr>
-      <w:bookmarkStart w:id="18" w:name="_Toc328415152"/>
-      <w:bookmarkStart w:id="19" w:name="_Toc346225251"/>
+      <w:bookmarkStart w:id="19" w:name="_Toc328415152"/>
+      <w:bookmarkStart w:id="20" w:name="_Toc346225251"/>
       <w:r>
         <w:t>Getting Initial Ad View Content</w:t>
       </w:r>
-      <w:bookmarkEnd w:id="18"/>
       <w:bookmarkEnd w:id="19"/>
+      <w:bookmarkEnd w:id="20"/>
     </w:p>
     <w:p>
       <w:r>
@@ -10247,13 +10177,13 @@
           <w:numId w:val="14"/>
         </w:numPr>
       </w:pPr>
-      <w:bookmarkStart w:id="20" w:name="_Toc328415153"/>
-      <w:bookmarkStart w:id="21" w:name="_Toc346225252"/>
+      <w:bookmarkStart w:id="21" w:name="_Toc328415153"/>
+      <w:bookmarkStart w:id="22" w:name="_Toc346225252"/>
       <w:r>
         <w:t>Creating an Interstitial Ad View</w:t>
       </w:r>
-      <w:bookmarkEnd w:id="20"/>
       <w:bookmarkEnd w:id="21"/>
+      <w:bookmarkEnd w:id="22"/>
     </w:p>
     <w:p>
       <w:r>
@@ -11055,13 +10985,13 @@
           <w:numId w:val="14"/>
         </w:numPr>
       </w:pPr>
-      <w:bookmarkStart w:id="22" w:name="_Toc328415154"/>
-      <w:bookmarkStart w:id="23" w:name="_Toc346225253"/>
+      <w:bookmarkStart w:id="23" w:name="_Toc328415154"/>
+      <w:bookmarkStart w:id="24" w:name="_Toc346225253"/>
       <w:r>
         <w:t>Handling Rotation Changes</w:t>
       </w:r>
-      <w:bookmarkEnd w:id="22"/>
       <w:bookmarkEnd w:id="23"/>
+      <w:bookmarkEnd w:id="24"/>
     </w:p>
     <w:p>
       <w:r>
@@ -11168,8 +11098,6 @@
         </w:rPr>
         <w:t>:</w:t>
       </w:r>
-      <w:bookmarkStart w:id="24" w:name="_GoBack"/>
-      <w:bookmarkEnd w:id="24"/>
       <w:proofErr w:type="gramEnd"/>
       <w:r>
         <w:rPr>
@@ -13110,7 +13038,7 @@
         <w:noProof/>
         <w:lang w:val="en-US"/>
       </w:rPr>
-      <w:t>17</w:t>
+      <w:t>2</w:t>
     </w:r>
     <w:r>
       <w:fldChar w:fldCharType="end"/>
@@ -16374,7 +16302,7 @@
 </file>
 
 <file path=customXml/itemProps1.xml><?xml version="1.0" encoding="utf-8"?>
-<ds:datastoreItem xmlns:ds="http://schemas.openxmlformats.org/officeDocument/2006/customXml" ds:itemID="{33E892CF-3BDB-41EC-BD82-67CCAD909A35}">
+<ds:datastoreItem xmlns:ds="http://schemas.openxmlformats.org/officeDocument/2006/customXml" ds:itemID="{A794FF32-08ED-4460-AF68-97294D57F9CF}">
   <ds:schemaRefs>
     <ds:schemaRef ds:uri="http://schemas.openxmlformats.org/officeDocument/2006/bibliography"/>
   </ds:schemaRefs>

</xml_diff>